<commit_message>
denormalization - advantage and disadvantage
</commit_message>
<xml_diff>
--- a/DB Normalization/Normalization_Details.docx
+++ b/DB Normalization/Normalization_Details.docx
@@ -121,7 +121,15 @@
         <w:spacing w:after="0"/>
       </w:pPr>
       <w:r>
-        <w:t>Better Database Design: Promotes a cleaner, more logical, and more scalable database structure.</w:t>
+        <w:t xml:space="preserve">Better Database Design: Promotes a cleaner, more </w:t>
+      </w:r>
+      <w:proofErr w:type="gramStart"/>
+      <w:r>
+        <w:t>logical,</w:t>
+      </w:r>
+      <w:proofErr w:type="gramEnd"/>
+      <w:r>
+        <w:t xml:space="preserve"> and more scalable database structure.</w:t>
       </w:r>
     </w:p>
     <w:p>
@@ -134,7 +142,23 @@
         <w:spacing w:after="0"/>
       </w:pPr>
       <w:r>
-        <w:t>Imagine a school database. If you store student details (name, address, phone) directly in a Courses table for every course a student takes, you'll repeat the student's name and address multiple times. If the student moves, you'd have to update their address in many places, risking errors. Normalization would put student details in a separate Students table, and the Courses table would just have a StudentID to link to it.</w:t>
+        <w:t xml:space="preserve">Imagine a school database. If you store student details (name, address, </w:t>
+      </w:r>
+      <w:proofErr w:type="gramStart"/>
+      <w:r>
+        <w:t>phone</w:t>
+      </w:r>
+      <w:proofErr w:type="gramEnd"/>
+      <w:r>
+        <w:t xml:space="preserve">) directly in a Courses table for every course a student takes, you'll repeat the student's name and address multiple times. If the student moves, you'd have to update their address in many places, risking errors. Normalization would put student details in a separate Students table, and the Courses table would just have a </w:t>
+      </w:r>
+      <w:proofErr w:type="spellStart"/>
+      <w:r>
+        <w:t>StudentID</w:t>
+      </w:r>
+      <w:proofErr w:type="spellEnd"/>
+      <w:r>
+        <w:t xml:space="preserve"> to link to it.</w:t>
       </w:r>
     </w:p>
     <w:p>
@@ -151,9 +175,11 @@
       <w:pPr>
         <w:spacing w:after="0"/>
       </w:pPr>
+      <w:proofErr w:type="gramStart"/>
       <w:r>
         <w:t>Types of normal forms (1NF, 2NF, 3NF, BCNF)?</w:t>
       </w:r>
+      <w:proofErr w:type="gramEnd"/>
     </w:p>
     <w:p>
       <w:pPr>
@@ -198,7 +224,29 @@
           <w:sz w:val="36"/>
           <w:szCs w:val="36"/>
         </w:rPr>
-        <w:t>What is Denormalization?</w:t>
+        <w:t xml:space="preserve">What is </w:t>
+      </w:r>
+      <w:proofErr w:type="spellStart"/>
+      <w:r>
+        <w:rPr>
+          <w:rFonts w:ascii="Times New Roman" w:eastAsia="Times New Roman" w:hAnsi="Times New Roman" w:cs="Times New Roman"/>
+          <w:b/>
+          <w:bCs/>
+          <w:sz w:val="36"/>
+          <w:szCs w:val="36"/>
+        </w:rPr>
+        <w:t>Denormalization</w:t>
+      </w:r>
+      <w:proofErr w:type="spellEnd"/>
+      <w:r>
+        <w:rPr>
+          <w:rFonts w:ascii="Times New Roman" w:eastAsia="Times New Roman" w:hAnsi="Times New Roman" w:cs="Times New Roman"/>
+          <w:b/>
+          <w:bCs/>
+          <w:sz w:val="36"/>
+          <w:szCs w:val="36"/>
+        </w:rPr>
+        <w:t>?</w:t>
       </w:r>
     </w:p>
     <w:p>
@@ -233,6 +281,7 @@
           <w:szCs w:val="24"/>
         </w:rPr>
       </w:pPr>
+      <w:proofErr w:type="spellStart"/>
       <w:r>
         <w:rPr>
           <w:rFonts w:ascii="Times New Roman" w:eastAsia="Times New Roman" w:hAnsi="Times New Roman" w:cs="Times New Roman"/>
@@ -243,6 +292,7 @@
         </w:rPr>
         <w:t>Denormalization</w:t>
       </w:r>
+      <w:proofErr w:type="spellEnd"/>
       <w:r>
         <w:rPr>
           <w:rFonts w:ascii="Times New Roman" w:eastAsia="Times New Roman" w:hAnsi="Times New Roman" w:cs="Times New Roman"/>
@@ -356,6 +406,7 @@
                 <w:szCs w:val="24"/>
               </w:rPr>
             </w:pPr>
+            <w:proofErr w:type="spellStart"/>
             <w:r>
               <w:rPr>
                 <w:rFonts w:ascii="Times New Roman" w:eastAsia="Times New Roman" w:hAnsi="Times New Roman" w:cs="Times New Roman"/>
@@ -366,6 +417,7 @@
               </w:rPr>
               <w:t>StudentID</w:t>
             </w:r>
+            <w:proofErr w:type="spellEnd"/>
           </w:p>
         </w:tc>
         <w:tc>
@@ -416,6 +468,7 @@
                 <w:szCs w:val="24"/>
               </w:rPr>
             </w:pPr>
+            <w:proofErr w:type="spellStart"/>
             <w:r>
               <w:rPr>
                 <w:rFonts w:ascii="Times New Roman" w:eastAsia="Times New Roman" w:hAnsi="Times New Roman" w:cs="Times New Roman"/>
@@ -426,6 +479,7 @@
               </w:rPr>
               <w:t>DeptID</w:t>
             </w:r>
+            <w:proofErr w:type="spellEnd"/>
           </w:p>
         </w:tc>
       </w:tr>
@@ -473,6 +527,7 @@
                 <w:szCs w:val="24"/>
               </w:rPr>
             </w:pPr>
+            <w:proofErr w:type="spellStart"/>
             <w:r>
               <w:rPr>
                 <w:rFonts w:ascii="Times New Roman" w:eastAsia="Times New Roman" w:hAnsi="Times New Roman" w:cs="Times New Roman"/>
@@ -481,6 +536,7 @@
               </w:rPr>
               <w:t>Rakib</w:t>
             </w:r>
+            <w:proofErr w:type="spellEnd"/>
           </w:p>
         </w:tc>
         <w:tc>
@@ -569,6 +625,7 @@
                 <w:szCs w:val="24"/>
               </w:rPr>
             </w:pPr>
+            <w:proofErr w:type="spellStart"/>
             <w:r>
               <w:rPr>
                 <w:rFonts w:ascii="Times New Roman" w:eastAsia="Times New Roman" w:hAnsi="Times New Roman" w:cs="Times New Roman"/>
@@ -579,6 +636,7 @@
               </w:rPr>
               <w:t>DeptID</w:t>
             </w:r>
+            <w:proofErr w:type="spellEnd"/>
           </w:p>
         </w:tc>
         <w:tc>
@@ -599,6 +657,7 @@
                 <w:szCs w:val="24"/>
               </w:rPr>
             </w:pPr>
+            <w:proofErr w:type="spellStart"/>
             <w:r>
               <w:rPr>
                 <w:rFonts w:ascii="Times New Roman" w:eastAsia="Times New Roman" w:hAnsi="Times New Roman" w:cs="Times New Roman"/>
@@ -609,6 +668,7 @@
               </w:rPr>
               <w:t>DeptName</w:t>
             </w:r>
+            <w:proofErr w:type="spellEnd"/>
           </w:p>
         </w:tc>
       </w:tr>
@@ -685,6 +745,7 @@
         </w:rPr>
         <w:t xml:space="preserve">👉 Student </w:t>
       </w:r>
+      <w:proofErr w:type="spellStart"/>
       <w:r>
         <w:rPr>
           <w:rFonts w:ascii="Nirmala UI" w:eastAsia="Times New Roman" w:hAnsi="Nirmala UI" w:cs="Nirmala UI"/>
@@ -693,14 +754,16 @@
         </w:rPr>
         <w:t>এর</w:t>
       </w:r>
-      <w:r>
-        <w:rPr>
-          <w:rFonts w:ascii="Times New Roman" w:eastAsia="Times New Roman" w:hAnsi="Times New Roman" w:cs="Times New Roman"/>
-          <w:sz w:val="24"/>
-          <w:szCs w:val="24"/>
-        </w:rPr>
-        <w:t xml:space="preserve"> </w:t>
-      </w:r>
+      <w:proofErr w:type="spellEnd"/>
+      <w:r>
+        <w:rPr>
+          <w:rFonts w:ascii="Times New Roman" w:eastAsia="Times New Roman" w:hAnsi="Times New Roman" w:cs="Times New Roman"/>
+          <w:sz w:val="24"/>
+          <w:szCs w:val="24"/>
+        </w:rPr>
+        <w:t xml:space="preserve"> </w:t>
+      </w:r>
+      <w:proofErr w:type="spellStart"/>
       <w:r>
         <w:rPr>
           <w:rFonts w:ascii="Nirmala UI" w:eastAsia="Times New Roman" w:hAnsi="Nirmala UI" w:cs="Nirmala UI"/>
@@ -709,14 +772,16 @@
         </w:rPr>
         <w:t>ডিপার্টমেন্ট</w:t>
       </w:r>
-      <w:r>
-        <w:rPr>
-          <w:rFonts w:ascii="Times New Roman" w:eastAsia="Times New Roman" w:hAnsi="Times New Roman" w:cs="Times New Roman"/>
-          <w:sz w:val="24"/>
-          <w:szCs w:val="24"/>
-        </w:rPr>
-        <w:t xml:space="preserve"> </w:t>
-      </w:r>
+      <w:proofErr w:type="spellEnd"/>
+      <w:r>
+        <w:rPr>
+          <w:rFonts w:ascii="Times New Roman" w:eastAsia="Times New Roman" w:hAnsi="Times New Roman" w:cs="Times New Roman"/>
+          <w:sz w:val="24"/>
+          <w:szCs w:val="24"/>
+        </w:rPr>
+        <w:t xml:space="preserve"> </w:t>
+      </w:r>
+      <w:proofErr w:type="spellStart"/>
       <w:r>
         <w:rPr>
           <w:rFonts w:ascii="Nirmala UI" w:eastAsia="Times New Roman" w:hAnsi="Nirmala UI" w:cs="Nirmala UI"/>
@@ -725,14 +790,16 @@
         </w:rPr>
         <w:t>নাম</w:t>
       </w:r>
-      <w:r>
-        <w:rPr>
-          <w:rFonts w:ascii="Times New Roman" w:eastAsia="Times New Roman" w:hAnsi="Times New Roman" w:cs="Times New Roman"/>
-          <w:sz w:val="24"/>
-          <w:szCs w:val="24"/>
-        </w:rPr>
-        <w:t xml:space="preserve"> </w:t>
-      </w:r>
+      <w:proofErr w:type="spellEnd"/>
+      <w:r>
+        <w:rPr>
+          <w:rFonts w:ascii="Times New Roman" w:eastAsia="Times New Roman" w:hAnsi="Times New Roman" w:cs="Times New Roman"/>
+          <w:sz w:val="24"/>
+          <w:szCs w:val="24"/>
+        </w:rPr>
+        <w:t xml:space="preserve"> </w:t>
+      </w:r>
+      <w:proofErr w:type="spellStart"/>
       <w:r>
         <w:rPr>
           <w:rFonts w:ascii="Nirmala UI" w:eastAsia="Times New Roman" w:hAnsi="Nirmala UI" w:cs="Nirmala UI"/>
@@ -741,6 +808,7 @@
         </w:rPr>
         <w:t>জানতে</w:t>
       </w:r>
+      <w:proofErr w:type="spellEnd"/>
       <w:r>
         <w:rPr>
           <w:rFonts w:ascii="Times New Roman" w:eastAsia="Times New Roman" w:hAnsi="Times New Roman" w:cs="Times New Roman"/>
@@ -749,6 +817,7 @@
         </w:rPr>
         <w:t xml:space="preserve"> JOIN </w:t>
       </w:r>
+      <w:proofErr w:type="spellStart"/>
       <w:r>
         <w:rPr>
           <w:rFonts w:ascii="Nirmala UI" w:eastAsia="Times New Roman" w:hAnsi="Nirmala UI" w:cs="Nirmala UI"/>
@@ -757,21 +826,32 @@
         </w:rPr>
         <w:t>করতে</w:t>
       </w:r>
-      <w:r>
-        <w:rPr>
-          <w:rFonts w:ascii="Times New Roman" w:eastAsia="Times New Roman" w:hAnsi="Times New Roman" w:cs="Times New Roman"/>
-          <w:sz w:val="24"/>
-          <w:szCs w:val="24"/>
-        </w:rPr>
-        <w:t xml:space="preserve"> </w:t>
-      </w:r>
+      <w:proofErr w:type="spellEnd"/>
+      <w:r>
+        <w:rPr>
+          <w:rFonts w:ascii="Times New Roman" w:eastAsia="Times New Roman" w:hAnsi="Times New Roman" w:cs="Times New Roman"/>
+          <w:sz w:val="24"/>
+          <w:szCs w:val="24"/>
+        </w:rPr>
+        <w:t xml:space="preserve"> </w:t>
+      </w:r>
+      <w:proofErr w:type="spellStart"/>
       <w:r>
         <w:rPr>
           <w:rFonts w:ascii="Nirmala UI" w:eastAsia="Times New Roman" w:hAnsi="Nirmala UI" w:cs="Nirmala UI"/>
           <w:sz w:val="24"/>
           <w:szCs w:val="24"/>
         </w:rPr>
-        <w:t>হবে।</w:t>
+        <w:t>হবে</w:t>
+      </w:r>
+      <w:proofErr w:type="spellEnd"/>
+      <w:r>
+        <w:rPr>
+          <w:rFonts w:ascii="Nirmala UI" w:eastAsia="Times New Roman" w:hAnsi="Nirmala UI" w:cs="Nirmala UI"/>
+          <w:sz w:val="24"/>
+          <w:szCs w:val="24"/>
+        </w:rPr>
+        <w:t>।</w:t>
       </w:r>
     </w:p>
     <w:p>
@@ -803,6 +883,7 @@
           <w:szCs w:val="24"/>
         </w:rPr>
       </w:pPr>
+      <w:proofErr w:type="spellStart"/>
       <w:r>
         <w:rPr>
           <w:rFonts w:ascii="Times New Roman" w:eastAsia="Times New Roman" w:hAnsi="Times New Roman" w:cs="Times New Roman"/>
@@ -811,7 +892,18 @@
           <w:sz w:val="24"/>
           <w:szCs w:val="24"/>
         </w:rPr>
-        <w:t>Denormalized:</w:t>
+        <w:t>Denormalized</w:t>
+      </w:r>
+      <w:proofErr w:type="spellEnd"/>
+      <w:r>
+        <w:rPr>
+          <w:rFonts w:ascii="Times New Roman" w:eastAsia="Times New Roman" w:hAnsi="Times New Roman" w:cs="Times New Roman"/>
+          <w:b/>
+          <w:bCs/>
+          <w:sz w:val="24"/>
+          <w:szCs w:val="24"/>
+        </w:rPr>
+        <w:t>:</w:t>
       </w:r>
     </w:p>
     <w:tbl>
@@ -855,6 +947,7 @@
                 <w:szCs w:val="24"/>
               </w:rPr>
             </w:pPr>
+            <w:proofErr w:type="spellStart"/>
             <w:r>
               <w:rPr>
                 <w:rFonts w:ascii="Times New Roman" w:eastAsia="Times New Roman" w:hAnsi="Times New Roman" w:cs="Times New Roman"/>
@@ -865,6 +958,7 @@
               </w:rPr>
               <w:t>StudentID</w:t>
             </w:r>
+            <w:proofErr w:type="spellEnd"/>
           </w:p>
         </w:tc>
         <w:tc>
@@ -915,6 +1009,7 @@
                 <w:szCs w:val="24"/>
               </w:rPr>
             </w:pPr>
+            <w:proofErr w:type="spellStart"/>
             <w:r>
               <w:rPr>
                 <w:rFonts w:ascii="Times New Roman" w:eastAsia="Times New Roman" w:hAnsi="Times New Roman" w:cs="Times New Roman"/>
@@ -925,6 +1020,7 @@
               </w:rPr>
               <w:t>DeptID</w:t>
             </w:r>
+            <w:proofErr w:type="spellEnd"/>
           </w:p>
         </w:tc>
         <w:tc>
@@ -945,6 +1041,7 @@
                 <w:szCs w:val="24"/>
               </w:rPr>
             </w:pPr>
+            <w:proofErr w:type="spellStart"/>
             <w:r>
               <w:rPr>
                 <w:rFonts w:ascii="Times New Roman" w:eastAsia="Times New Roman" w:hAnsi="Times New Roman" w:cs="Times New Roman"/>
@@ -955,6 +1052,7 @@
               </w:rPr>
               <w:t>DeptName</w:t>
             </w:r>
+            <w:proofErr w:type="spellEnd"/>
           </w:p>
         </w:tc>
       </w:tr>
@@ -1002,6 +1100,7 @@
                 <w:szCs w:val="24"/>
               </w:rPr>
             </w:pPr>
+            <w:proofErr w:type="spellStart"/>
             <w:r>
               <w:rPr>
                 <w:rFonts w:ascii="Times New Roman" w:eastAsia="Times New Roman" w:hAnsi="Times New Roman" w:cs="Times New Roman"/>
@@ -1010,6 +1109,7 @@
               </w:rPr>
               <w:t>Rakib</w:t>
             </w:r>
+            <w:proofErr w:type="spellEnd"/>
           </w:p>
         </w:tc>
         <w:tc>
@@ -1081,6 +1181,7 @@
         </w:rPr>
         <w:t xml:space="preserve">👉 </w:t>
       </w:r>
+      <w:proofErr w:type="spellStart"/>
       <w:r>
         <w:rPr>
           <w:rFonts w:ascii="Nirmala UI" w:eastAsia="Times New Roman" w:hAnsi="Nirmala UI" w:cs="Nirmala UI"/>
@@ -1089,6 +1190,7 @@
         </w:rPr>
         <w:t>এখন</w:t>
       </w:r>
+      <w:proofErr w:type="spellEnd"/>
       <w:r>
         <w:rPr>
           <w:rFonts w:ascii="Times New Roman" w:eastAsia="Times New Roman" w:hAnsi="Times New Roman" w:cs="Times New Roman"/>
@@ -1097,6 +1199,7 @@
         </w:rPr>
         <w:t xml:space="preserve"> JOIN </w:t>
       </w:r>
+      <w:proofErr w:type="spellStart"/>
       <w:r>
         <w:rPr>
           <w:rFonts w:ascii="Nirmala UI" w:eastAsia="Times New Roman" w:hAnsi="Nirmala UI" w:cs="Nirmala UI"/>
@@ -1105,14 +1208,16 @@
         </w:rPr>
         <w:t>ছাড়াই</w:t>
       </w:r>
-      <w:r>
-        <w:rPr>
-          <w:rFonts w:ascii="Times New Roman" w:eastAsia="Times New Roman" w:hAnsi="Times New Roman" w:cs="Times New Roman"/>
-          <w:sz w:val="24"/>
-          <w:szCs w:val="24"/>
-        </w:rPr>
-        <w:t xml:space="preserve"> </w:t>
-      </w:r>
+      <w:proofErr w:type="spellEnd"/>
+      <w:r>
+        <w:rPr>
+          <w:rFonts w:ascii="Times New Roman" w:eastAsia="Times New Roman" w:hAnsi="Times New Roman" w:cs="Times New Roman"/>
+          <w:sz w:val="24"/>
+          <w:szCs w:val="24"/>
+        </w:rPr>
+        <w:t xml:space="preserve"> </w:t>
+      </w:r>
+      <w:proofErr w:type="spellStart"/>
       <w:r>
         <w:rPr>
           <w:rFonts w:ascii="Nirmala UI" w:eastAsia="Times New Roman" w:hAnsi="Nirmala UI" w:cs="Nirmala UI"/>
@@ -1121,14 +1226,16 @@
         </w:rPr>
         <w:t>সব</w:t>
       </w:r>
-      <w:r>
-        <w:rPr>
-          <w:rFonts w:ascii="Times New Roman" w:eastAsia="Times New Roman" w:hAnsi="Times New Roman" w:cs="Times New Roman"/>
-          <w:sz w:val="24"/>
-          <w:szCs w:val="24"/>
-        </w:rPr>
-        <w:t xml:space="preserve"> </w:t>
-      </w:r>
+      <w:proofErr w:type="spellEnd"/>
+      <w:r>
+        <w:rPr>
+          <w:rFonts w:ascii="Times New Roman" w:eastAsia="Times New Roman" w:hAnsi="Times New Roman" w:cs="Times New Roman"/>
+          <w:sz w:val="24"/>
+          <w:szCs w:val="24"/>
+        </w:rPr>
+        <w:t xml:space="preserve"> </w:t>
+      </w:r>
+      <w:proofErr w:type="spellStart"/>
       <w:r>
         <w:rPr>
           <w:rFonts w:ascii="Nirmala UI" w:eastAsia="Times New Roman" w:hAnsi="Nirmala UI" w:cs="Nirmala UI"/>
@@ -1137,14 +1244,16 @@
         </w:rPr>
         <w:t>তথ্য</w:t>
       </w:r>
-      <w:r>
-        <w:rPr>
-          <w:rFonts w:ascii="Times New Roman" w:eastAsia="Times New Roman" w:hAnsi="Times New Roman" w:cs="Times New Roman"/>
-          <w:sz w:val="24"/>
-          <w:szCs w:val="24"/>
-        </w:rPr>
-        <w:t xml:space="preserve"> </w:t>
-      </w:r>
+      <w:proofErr w:type="spellEnd"/>
+      <w:r>
+        <w:rPr>
+          <w:rFonts w:ascii="Times New Roman" w:eastAsia="Times New Roman" w:hAnsi="Times New Roman" w:cs="Times New Roman"/>
+          <w:sz w:val="24"/>
+          <w:szCs w:val="24"/>
+        </w:rPr>
+        <w:t xml:space="preserve"> </w:t>
+      </w:r>
+      <w:proofErr w:type="spellStart"/>
       <w:r>
         <w:rPr>
           <w:rFonts w:ascii="Nirmala UI" w:eastAsia="Times New Roman" w:hAnsi="Nirmala UI" w:cs="Nirmala UI"/>
@@ -1153,14 +1262,34 @@
         </w:rPr>
         <w:t>একসাথে</w:t>
       </w:r>
-      <w:r>
-        <w:rPr>
-          <w:rFonts w:ascii="Times New Roman" w:eastAsia="Times New Roman" w:hAnsi="Times New Roman" w:cs="Times New Roman"/>
-          <w:sz w:val="24"/>
-          <w:szCs w:val="24"/>
-        </w:rPr>
-        <w:t xml:space="preserve"> — Faster Read, </w:t>
-      </w:r>
+      <w:proofErr w:type="spellEnd"/>
+      <w:r>
+        <w:rPr>
+          <w:rFonts w:ascii="Times New Roman" w:eastAsia="Times New Roman" w:hAnsi="Times New Roman" w:cs="Times New Roman"/>
+          <w:sz w:val="24"/>
+          <w:szCs w:val="24"/>
+        </w:rPr>
+        <w:t xml:space="preserve"> — </w:t>
+      </w:r>
+      <w:proofErr w:type="gramStart"/>
+      <w:r>
+        <w:rPr>
+          <w:rFonts w:ascii="Times New Roman" w:eastAsia="Times New Roman" w:hAnsi="Times New Roman" w:cs="Times New Roman"/>
+          <w:sz w:val="24"/>
+          <w:szCs w:val="24"/>
+        </w:rPr>
+        <w:t>Faster</w:t>
+      </w:r>
+      <w:proofErr w:type="gramEnd"/>
+      <w:r>
+        <w:rPr>
+          <w:rFonts w:ascii="Times New Roman" w:eastAsia="Times New Roman" w:hAnsi="Times New Roman" w:cs="Times New Roman"/>
+          <w:sz w:val="24"/>
+          <w:szCs w:val="24"/>
+        </w:rPr>
+        <w:t xml:space="preserve"> Read, </w:t>
+      </w:r>
+      <w:proofErr w:type="spellStart"/>
       <w:r>
         <w:rPr>
           <w:rFonts w:ascii="Nirmala UI" w:eastAsia="Times New Roman" w:hAnsi="Nirmala UI" w:cs="Nirmala UI"/>
@@ -1169,14 +1298,34 @@
         </w:rPr>
         <w:t>কিন্তু</w:t>
       </w:r>
-      <w:r>
-        <w:rPr>
-          <w:rFonts w:ascii="Times New Roman" w:eastAsia="Times New Roman" w:hAnsi="Times New Roman" w:cs="Times New Roman"/>
-          <w:sz w:val="24"/>
-          <w:szCs w:val="24"/>
-        </w:rPr>
-        <w:t xml:space="preserve"> DeptName </w:t>
-      </w:r>
+      <w:proofErr w:type="spellEnd"/>
+      <w:r>
+        <w:rPr>
+          <w:rFonts w:ascii="Times New Roman" w:eastAsia="Times New Roman" w:hAnsi="Times New Roman" w:cs="Times New Roman"/>
+          <w:sz w:val="24"/>
+          <w:szCs w:val="24"/>
+        </w:rPr>
+        <w:t xml:space="preserve"> </w:t>
+      </w:r>
+      <w:proofErr w:type="spellStart"/>
+      <w:r>
+        <w:rPr>
+          <w:rFonts w:ascii="Times New Roman" w:eastAsia="Times New Roman" w:hAnsi="Times New Roman" w:cs="Times New Roman"/>
+          <w:sz w:val="24"/>
+          <w:szCs w:val="24"/>
+        </w:rPr>
+        <w:t>DeptName</w:t>
+      </w:r>
+      <w:proofErr w:type="spellEnd"/>
+      <w:r>
+        <w:rPr>
+          <w:rFonts w:ascii="Times New Roman" w:eastAsia="Times New Roman" w:hAnsi="Times New Roman" w:cs="Times New Roman"/>
+          <w:sz w:val="24"/>
+          <w:szCs w:val="24"/>
+        </w:rPr>
+        <w:t xml:space="preserve"> </w:t>
+      </w:r>
+      <w:proofErr w:type="spellStart"/>
       <w:r>
         <w:rPr>
           <w:rFonts w:ascii="Nirmala UI" w:eastAsia="Times New Roman" w:hAnsi="Nirmala UI" w:cs="Nirmala UI"/>
@@ -1185,6 +1334,7 @@
         </w:rPr>
         <w:t>বারবার</w:t>
       </w:r>
+      <w:proofErr w:type="spellEnd"/>
       <w:r>
         <w:rPr>
           <w:rFonts w:ascii="Times New Roman" w:eastAsia="Times New Roman" w:hAnsi="Times New Roman" w:cs="Times New Roman"/>
@@ -1193,13 +1343,23 @@
         </w:rPr>
         <w:t xml:space="preserve"> repeat </w:t>
       </w:r>
+      <w:proofErr w:type="spellStart"/>
       <w:r>
         <w:rPr>
           <w:rFonts w:ascii="Nirmala UI" w:eastAsia="Times New Roman" w:hAnsi="Nirmala UI" w:cs="Nirmala UI"/>
           <w:sz w:val="24"/>
           <w:szCs w:val="24"/>
         </w:rPr>
-        <w:t>হচ্ছে।</w:t>
+        <w:t>হচ্ছে</w:t>
+      </w:r>
+      <w:proofErr w:type="spellEnd"/>
+      <w:r>
+        <w:rPr>
+          <w:rFonts w:ascii="Nirmala UI" w:eastAsia="Times New Roman" w:hAnsi="Nirmala UI" w:cs="Nirmala UI"/>
+          <w:sz w:val="24"/>
+          <w:szCs w:val="24"/>
+        </w:rPr>
+        <w:t>।</w:t>
       </w:r>
     </w:p>
     <w:p>
@@ -1242,8 +1402,20 @@
           <w:sz w:val="36"/>
           <w:szCs w:val="36"/>
         </w:rPr>
-        <w:t>✅ Difference between Normalization and Denormalization</w:t>
-      </w:r>
+        <w:t xml:space="preserve">✅ Difference between Normalization and </w:t>
+      </w:r>
+      <w:proofErr w:type="spellStart"/>
+      <w:r>
+        <w:rPr>
+          <w:rFonts w:ascii="Times New Roman" w:eastAsia="Times New Roman" w:hAnsi="Times New Roman" w:cs="Times New Roman"/>
+          <w:b/>
+          <w:bCs/>
+          <w:sz w:val="36"/>
+          <w:szCs w:val="36"/>
+        </w:rPr>
+        <w:t>Denormalization</w:t>
+      </w:r>
+      <w:proofErr w:type="spellEnd"/>
     </w:p>
     <w:tbl>
       <w:tblPr>
@@ -1345,6 +1517,7 @@
                 <w:szCs w:val="24"/>
               </w:rPr>
             </w:pPr>
+            <w:proofErr w:type="spellStart"/>
             <w:r>
               <w:rPr>
                 <w:rFonts w:ascii="Times New Roman" w:eastAsia="Times New Roman" w:hAnsi="Times New Roman" w:cs="Times New Roman"/>
@@ -1355,6 +1528,7 @@
               </w:rPr>
               <w:t>Denormalization</w:t>
             </w:r>
+            <w:proofErr w:type="spellEnd"/>
           </w:p>
         </w:tc>
       </w:tr>
@@ -1763,6 +1937,681 @@
       <w:pPr>
         <w:spacing w:after="0" w:line="240" w:lineRule="auto"/>
       </w:pPr>
+    </w:p>
+    <w:p>
+      <w:pPr>
+        <w:pStyle w:val="Heading2"/>
+      </w:pPr>
+      <w:r>
+        <w:t>Advantages of Normalization</w:t>
+      </w:r>
+    </w:p>
+    <w:p>
+      <w:pPr>
+        <w:pStyle w:val="NormalWeb"/>
+        <w:numPr>
+          <w:ilvl w:val="0"/>
+          <w:numId w:val="3"/>
+        </w:numPr>
+      </w:pPr>
+      <w:r>
+        <w:t xml:space="preserve">🔁 </w:t>
+      </w:r>
+      <w:r>
+        <w:rPr>
+          <w:rStyle w:val="Strong"/>
+        </w:rPr>
+        <w:t>Removes redundancy</w:t>
+      </w:r>
+      <w:r>
+        <w:t xml:space="preserve"> — </w:t>
+      </w:r>
+      <w:proofErr w:type="spellStart"/>
+      <w:r>
+        <w:rPr>
+          <w:rFonts w:ascii="Nirmala UI" w:hAnsi="Nirmala UI" w:cs="Nirmala UI"/>
+        </w:rPr>
+        <w:t>একি</w:t>
+      </w:r>
+      <w:proofErr w:type="spellEnd"/>
+      <w:r>
+        <w:t xml:space="preserve"> </w:t>
+      </w:r>
+      <w:proofErr w:type="spellStart"/>
+      <w:r>
+        <w:rPr>
+          <w:rFonts w:ascii="Nirmala UI" w:hAnsi="Nirmala UI" w:cs="Nirmala UI"/>
+        </w:rPr>
+        <w:t>ডেটা</w:t>
+      </w:r>
+      <w:proofErr w:type="spellEnd"/>
+      <w:r>
+        <w:t xml:space="preserve"> </w:t>
+      </w:r>
+      <w:proofErr w:type="spellStart"/>
+      <w:r>
+        <w:rPr>
+          <w:rFonts w:ascii="Nirmala UI" w:hAnsi="Nirmala UI" w:cs="Nirmala UI"/>
+        </w:rPr>
+        <w:t>বারবার</w:t>
+      </w:r>
+      <w:proofErr w:type="spellEnd"/>
+      <w:r>
+        <w:t xml:space="preserve"> </w:t>
+      </w:r>
+      <w:proofErr w:type="spellStart"/>
+      <w:r>
+        <w:rPr>
+          <w:rFonts w:ascii="Nirmala UI" w:hAnsi="Nirmala UI" w:cs="Nirmala UI"/>
+        </w:rPr>
+        <w:t>রাখতে</w:t>
+      </w:r>
+      <w:proofErr w:type="spellEnd"/>
+      <w:r>
+        <w:t xml:space="preserve"> </w:t>
+      </w:r>
+      <w:proofErr w:type="spellStart"/>
+      <w:r>
+        <w:rPr>
+          <w:rFonts w:ascii="Nirmala UI" w:hAnsi="Nirmala UI" w:cs="Nirmala UI"/>
+        </w:rPr>
+        <w:t>হয়</w:t>
+      </w:r>
+      <w:proofErr w:type="spellEnd"/>
+      <w:r>
+        <w:t xml:space="preserve"> </w:t>
+      </w:r>
+      <w:proofErr w:type="spellStart"/>
+      <w:r>
+        <w:rPr>
+          <w:rFonts w:ascii="Nirmala UI" w:hAnsi="Nirmala UI" w:cs="Nirmala UI"/>
+        </w:rPr>
+        <w:t>না</w:t>
+      </w:r>
+      <w:proofErr w:type="spellEnd"/>
+    </w:p>
+    <w:p>
+      <w:pPr>
+        <w:pStyle w:val="NormalWeb"/>
+        <w:numPr>
+          <w:ilvl w:val="0"/>
+          <w:numId w:val="3"/>
+        </w:numPr>
+      </w:pPr>
+      <w:r>
+        <w:t xml:space="preserve">✅ </w:t>
+      </w:r>
+      <w:r>
+        <w:rPr>
+          <w:rStyle w:val="Strong"/>
+        </w:rPr>
+        <w:t>Improves data integrity</w:t>
+      </w:r>
+      <w:r>
+        <w:t xml:space="preserve"> — </w:t>
+      </w:r>
+      <w:proofErr w:type="spellStart"/>
+      <w:r>
+        <w:rPr>
+          <w:rFonts w:ascii="Nirmala UI" w:hAnsi="Nirmala UI" w:cs="Nirmala UI"/>
+        </w:rPr>
+        <w:t>ডেটা</w:t>
+      </w:r>
+      <w:proofErr w:type="spellEnd"/>
+      <w:r>
+        <w:t xml:space="preserve"> </w:t>
+      </w:r>
+      <w:proofErr w:type="spellStart"/>
+      <w:r>
+        <w:rPr>
+          <w:rFonts w:ascii="Nirmala UI" w:hAnsi="Nirmala UI" w:cs="Nirmala UI"/>
+        </w:rPr>
+        <w:t>ভুল</w:t>
+      </w:r>
+      <w:proofErr w:type="spellEnd"/>
+      <w:r>
+        <w:t xml:space="preserve"> </w:t>
+      </w:r>
+      <w:proofErr w:type="spellStart"/>
+      <w:r>
+        <w:rPr>
+          <w:rFonts w:ascii="Nirmala UI" w:hAnsi="Nirmala UI" w:cs="Nirmala UI"/>
+        </w:rPr>
+        <w:t>হবার</w:t>
+      </w:r>
+      <w:proofErr w:type="spellEnd"/>
+      <w:r>
+        <w:t xml:space="preserve"> </w:t>
+      </w:r>
+      <w:proofErr w:type="spellStart"/>
+      <w:r>
+        <w:rPr>
+          <w:rFonts w:ascii="Nirmala UI" w:hAnsi="Nirmala UI" w:cs="Nirmala UI"/>
+        </w:rPr>
+        <w:t>সম্ভাবনা</w:t>
+      </w:r>
+      <w:proofErr w:type="spellEnd"/>
+      <w:r>
+        <w:t xml:space="preserve"> </w:t>
+      </w:r>
+      <w:proofErr w:type="spellStart"/>
+      <w:r>
+        <w:rPr>
+          <w:rFonts w:ascii="Nirmala UI" w:hAnsi="Nirmala UI" w:cs="Nirmala UI"/>
+        </w:rPr>
+        <w:t>কমে</w:t>
+      </w:r>
+      <w:proofErr w:type="spellEnd"/>
+    </w:p>
+    <w:p>
+      <w:pPr>
+        <w:pStyle w:val="NormalWeb"/>
+        <w:numPr>
+          <w:ilvl w:val="0"/>
+          <w:numId w:val="3"/>
+        </w:numPr>
+      </w:pPr>
+      <w:r>
+        <w:t xml:space="preserve">📚 </w:t>
+      </w:r>
+      <w:r>
+        <w:rPr>
+          <w:rStyle w:val="Strong"/>
+        </w:rPr>
+        <w:t>Easy to update &amp; maintain</w:t>
+      </w:r>
+      <w:r>
+        <w:t xml:space="preserve"> — </w:t>
+      </w:r>
+      <w:proofErr w:type="spellStart"/>
+      <w:r>
+        <w:rPr>
+          <w:rFonts w:ascii="Nirmala UI" w:hAnsi="Nirmala UI" w:cs="Nirmala UI"/>
+        </w:rPr>
+        <w:t>একটা</w:t>
+      </w:r>
+      <w:proofErr w:type="spellEnd"/>
+      <w:r>
+        <w:t xml:space="preserve"> </w:t>
+      </w:r>
+      <w:proofErr w:type="spellStart"/>
+      <w:r>
+        <w:rPr>
+          <w:rFonts w:ascii="Nirmala UI" w:hAnsi="Nirmala UI" w:cs="Nirmala UI"/>
+        </w:rPr>
+        <w:t>জায়গা</w:t>
+      </w:r>
+      <w:proofErr w:type="spellEnd"/>
+      <w:r>
+        <w:t xml:space="preserve"> </w:t>
+      </w:r>
+      <w:proofErr w:type="spellStart"/>
+      <w:r>
+        <w:rPr>
+          <w:rFonts w:ascii="Nirmala UI" w:hAnsi="Nirmala UI" w:cs="Nirmala UI"/>
+        </w:rPr>
+        <w:t>থেকে</w:t>
+      </w:r>
+      <w:proofErr w:type="spellEnd"/>
+      <w:r>
+        <w:t xml:space="preserve"> </w:t>
+      </w:r>
+      <w:proofErr w:type="spellStart"/>
+      <w:r>
+        <w:rPr>
+          <w:rFonts w:ascii="Nirmala UI" w:hAnsi="Nirmala UI" w:cs="Nirmala UI"/>
+        </w:rPr>
+        <w:t>সব</w:t>
+      </w:r>
+      <w:proofErr w:type="spellEnd"/>
+      <w:r>
+        <w:t xml:space="preserve"> </w:t>
+      </w:r>
+      <w:proofErr w:type="spellStart"/>
+      <w:r>
+        <w:rPr>
+          <w:rFonts w:ascii="Nirmala UI" w:hAnsi="Nirmala UI" w:cs="Nirmala UI"/>
+        </w:rPr>
+        <w:t>আপডেট</w:t>
+      </w:r>
+      <w:proofErr w:type="spellEnd"/>
+      <w:r>
+        <w:t xml:space="preserve"> </w:t>
+      </w:r>
+      <w:proofErr w:type="spellStart"/>
+      <w:r>
+        <w:rPr>
+          <w:rFonts w:ascii="Nirmala UI" w:hAnsi="Nirmala UI" w:cs="Nirmala UI"/>
+        </w:rPr>
+        <w:t>করা</w:t>
+      </w:r>
+      <w:proofErr w:type="spellEnd"/>
+      <w:r>
+        <w:t xml:space="preserve"> </w:t>
+      </w:r>
+      <w:proofErr w:type="spellStart"/>
+      <w:r>
+        <w:rPr>
+          <w:rFonts w:ascii="Nirmala UI" w:hAnsi="Nirmala UI" w:cs="Nirmala UI"/>
+        </w:rPr>
+        <w:t>যায়</w:t>
+      </w:r>
+      <w:proofErr w:type="spellEnd"/>
+    </w:p>
+    <w:p>
+      <w:pPr>
+        <w:pStyle w:val="NormalWeb"/>
+        <w:numPr>
+          <w:ilvl w:val="0"/>
+          <w:numId w:val="3"/>
+        </w:numPr>
+      </w:pPr>
+      <w:r>
+        <w:t xml:space="preserve">💾 </w:t>
+      </w:r>
+      <w:r>
+        <w:rPr>
+          <w:rStyle w:val="Strong"/>
+        </w:rPr>
+        <w:t>Saves storage</w:t>
+      </w:r>
+      <w:r>
+        <w:t xml:space="preserve"> — </w:t>
+      </w:r>
+      <w:proofErr w:type="spellStart"/>
+      <w:r>
+        <w:rPr>
+          <w:rFonts w:ascii="Nirmala UI" w:hAnsi="Nirmala UI" w:cs="Nirmala UI"/>
+        </w:rPr>
+        <w:t>অপ্রয়োজনীয়</w:t>
+      </w:r>
+      <w:proofErr w:type="spellEnd"/>
+      <w:r>
+        <w:t xml:space="preserve"> </w:t>
+      </w:r>
+      <w:proofErr w:type="spellStart"/>
+      <w:r>
+        <w:rPr>
+          <w:rFonts w:ascii="Nirmala UI" w:hAnsi="Nirmala UI" w:cs="Nirmala UI"/>
+        </w:rPr>
+        <w:t>ডেটা</w:t>
+      </w:r>
+      <w:proofErr w:type="spellEnd"/>
+      <w:r>
+        <w:t xml:space="preserve"> </w:t>
+      </w:r>
+      <w:proofErr w:type="spellStart"/>
+      <w:r>
+        <w:rPr>
+          <w:rFonts w:ascii="Nirmala UI" w:hAnsi="Nirmala UI" w:cs="Nirmala UI"/>
+        </w:rPr>
+        <w:t>রিমুভ</w:t>
+      </w:r>
+      <w:proofErr w:type="spellEnd"/>
+      <w:r>
+        <w:t xml:space="preserve"> </w:t>
+      </w:r>
+      <w:proofErr w:type="spellStart"/>
+      <w:r>
+        <w:rPr>
+          <w:rFonts w:ascii="Nirmala UI" w:hAnsi="Nirmala UI" w:cs="Nirmala UI"/>
+        </w:rPr>
+        <w:t>হয়</w:t>
+      </w:r>
+      <w:proofErr w:type="spellEnd"/>
+    </w:p>
+    <w:p>
+      <w:pPr>
+        <w:pStyle w:val="NormalWeb"/>
+        <w:numPr>
+          <w:ilvl w:val="0"/>
+          <w:numId w:val="3"/>
+        </w:numPr>
+      </w:pPr>
+      <w:r>
+        <w:lastRenderedPageBreak/>
+        <w:t xml:space="preserve">🔍 </w:t>
+      </w:r>
+      <w:r>
+        <w:rPr>
+          <w:rStyle w:val="Strong"/>
+        </w:rPr>
+        <w:t>Better organization</w:t>
+      </w:r>
+      <w:r>
+        <w:t xml:space="preserve"> — </w:t>
+      </w:r>
+      <w:proofErr w:type="spellStart"/>
+      <w:r>
+        <w:rPr>
+          <w:rFonts w:ascii="Nirmala UI" w:hAnsi="Nirmala UI" w:cs="Nirmala UI"/>
+        </w:rPr>
+        <w:t>ডেটার</w:t>
+      </w:r>
+      <w:proofErr w:type="spellEnd"/>
+      <w:r>
+        <w:t xml:space="preserve"> </w:t>
+      </w:r>
+      <w:proofErr w:type="spellStart"/>
+      <w:r>
+        <w:rPr>
+          <w:rFonts w:ascii="Nirmala UI" w:hAnsi="Nirmala UI" w:cs="Nirmala UI"/>
+        </w:rPr>
+        <w:t>গঠন</w:t>
+      </w:r>
+      <w:proofErr w:type="spellEnd"/>
+      <w:r>
+        <w:t xml:space="preserve"> </w:t>
+      </w:r>
+      <w:proofErr w:type="spellStart"/>
+      <w:r>
+        <w:rPr>
+          <w:rFonts w:ascii="Nirmala UI" w:hAnsi="Nirmala UI" w:cs="Nirmala UI"/>
+        </w:rPr>
+        <w:t>থাকে</w:t>
+      </w:r>
+      <w:proofErr w:type="spellEnd"/>
+      <w:r>
+        <w:t xml:space="preserve"> </w:t>
+      </w:r>
+      <w:proofErr w:type="spellStart"/>
+      <w:r>
+        <w:rPr>
+          <w:rFonts w:ascii="Nirmala UI" w:hAnsi="Nirmala UI" w:cs="Nirmala UI"/>
+        </w:rPr>
+        <w:t>পরিপাটি</w:t>
+      </w:r>
+      <w:proofErr w:type="spellEnd"/>
+    </w:p>
+    <w:p>
+      <w:r>
+        <w:pict>
+          <v:rect id="_x0000_i1027" style="width:0;height:1.5pt" o:hralign="center" o:hrstd="t" o:hr="t" fillcolor="#a0a0a0" stroked="f"/>
+        </w:pict>
+      </w:r>
+    </w:p>
+    <w:p>
+      <w:pPr>
+        <w:pStyle w:val="Heading2"/>
+      </w:pPr>
+      <w:r>
+        <w:t>✅ Disadvantages of Normalization</w:t>
+      </w:r>
+    </w:p>
+    <w:p>
+      <w:pPr>
+        <w:pStyle w:val="NormalWeb"/>
+        <w:numPr>
+          <w:ilvl w:val="0"/>
+          <w:numId w:val="4"/>
+        </w:numPr>
+      </w:pPr>
+      <w:r>
+        <w:t xml:space="preserve">🔀 </w:t>
+      </w:r>
+      <w:r>
+        <w:rPr>
+          <w:rStyle w:val="Strong"/>
+        </w:rPr>
+        <w:t>More complex queries</w:t>
+      </w:r>
+      <w:r>
+        <w:t xml:space="preserve"> — </w:t>
+      </w:r>
+      <w:proofErr w:type="spellStart"/>
+      <w:r>
+        <w:rPr>
+          <w:rFonts w:ascii="Nirmala UI" w:hAnsi="Nirmala UI" w:cs="Nirmala UI"/>
+        </w:rPr>
+        <w:t>অনেক</w:t>
+      </w:r>
+      <w:proofErr w:type="spellEnd"/>
+      <w:r>
+        <w:t xml:space="preserve"> JOIN </w:t>
+      </w:r>
+      <w:proofErr w:type="spellStart"/>
+      <w:r>
+        <w:rPr>
+          <w:rFonts w:ascii="Nirmala UI" w:hAnsi="Nirmala UI" w:cs="Nirmala UI"/>
+        </w:rPr>
+        <w:t>করতে</w:t>
+      </w:r>
+      <w:proofErr w:type="spellEnd"/>
+      <w:r>
+        <w:t xml:space="preserve"> </w:t>
+      </w:r>
+      <w:proofErr w:type="spellStart"/>
+      <w:r>
+        <w:rPr>
+          <w:rFonts w:ascii="Nirmala UI" w:hAnsi="Nirmala UI" w:cs="Nirmala UI"/>
+        </w:rPr>
+        <w:t>হয়</w:t>
+      </w:r>
+      <w:proofErr w:type="spellEnd"/>
+    </w:p>
+    <w:p>
+      <w:pPr>
+        <w:pStyle w:val="NormalWeb"/>
+        <w:numPr>
+          <w:ilvl w:val="0"/>
+          <w:numId w:val="4"/>
+        </w:numPr>
+      </w:pPr>
+      <w:r>
+        <w:t xml:space="preserve">🐌 </w:t>
+      </w:r>
+      <w:r>
+        <w:rPr>
+          <w:rStyle w:val="Strong"/>
+        </w:rPr>
+        <w:t>Slower reads</w:t>
+      </w:r>
+      <w:r>
+        <w:t xml:space="preserve"> — </w:t>
+      </w:r>
+      <w:proofErr w:type="spellStart"/>
+      <w:r>
+        <w:rPr>
+          <w:rFonts w:ascii="Nirmala UI" w:hAnsi="Nirmala UI" w:cs="Nirmala UI"/>
+        </w:rPr>
+        <w:t>ডেটা</w:t>
+      </w:r>
+      <w:proofErr w:type="spellEnd"/>
+      <w:r>
+        <w:t xml:space="preserve"> </w:t>
+      </w:r>
+      <w:proofErr w:type="spellStart"/>
+      <w:r>
+        <w:rPr>
+          <w:rFonts w:ascii="Nirmala UI" w:hAnsi="Nirmala UI" w:cs="Nirmala UI"/>
+        </w:rPr>
+        <w:t>পড়তে</w:t>
+      </w:r>
+      <w:proofErr w:type="spellEnd"/>
+      <w:r>
+        <w:t xml:space="preserve"> </w:t>
+      </w:r>
+      <w:proofErr w:type="spellStart"/>
+      <w:r>
+        <w:rPr>
+          <w:rFonts w:ascii="Nirmala UI" w:hAnsi="Nirmala UI" w:cs="Nirmala UI"/>
+        </w:rPr>
+        <w:t>সময়</w:t>
+      </w:r>
+      <w:proofErr w:type="spellEnd"/>
+      <w:r>
+        <w:t xml:space="preserve"> </w:t>
+      </w:r>
+      <w:proofErr w:type="spellStart"/>
+      <w:r>
+        <w:rPr>
+          <w:rFonts w:ascii="Nirmala UI" w:hAnsi="Nirmala UI" w:cs="Nirmala UI"/>
+        </w:rPr>
+        <w:t>লাগে</w:t>
+      </w:r>
+      <w:proofErr w:type="spellEnd"/>
+    </w:p>
+    <w:p>
+      <w:pPr>
+        <w:pStyle w:val="NormalWeb"/>
+        <w:numPr>
+          <w:ilvl w:val="0"/>
+          <w:numId w:val="4"/>
+        </w:numPr>
+      </w:pPr>
+      <w:r>
+        <w:t xml:space="preserve">👨‍💻 </w:t>
+      </w:r>
+      <w:r>
+        <w:rPr>
+          <w:rStyle w:val="Strong"/>
+        </w:rPr>
+        <w:t>Hard for beginners</w:t>
+      </w:r>
+      <w:r>
+        <w:t xml:space="preserve"> — </w:t>
+      </w:r>
+      <w:proofErr w:type="spellStart"/>
+      <w:r>
+        <w:rPr>
+          <w:rFonts w:ascii="Nirmala UI" w:hAnsi="Nirmala UI" w:cs="Nirmala UI"/>
+        </w:rPr>
+        <w:t>নতুনদের</w:t>
+      </w:r>
+      <w:proofErr w:type="spellEnd"/>
+      <w:r>
+        <w:t xml:space="preserve"> </w:t>
+      </w:r>
+      <w:proofErr w:type="spellStart"/>
+      <w:r>
+        <w:rPr>
+          <w:rFonts w:ascii="Nirmala UI" w:hAnsi="Nirmala UI" w:cs="Nirmala UI"/>
+        </w:rPr>
+        <w:t>বুঝতে</w:t>
+      </w:r>
+      <w:proofErr w:type="spellEnd"/>
+      <w:r>
+        <w:t xml:space="preserve"> </w:t>
+      </w:r>
+      <w:proofErr w:type="spellStart"/>
+      <w:r>
+        <w:rPr>
+          <w:rFonts w:ascii="Nirmala UI" w:hAnsi="Nirmala UI" w:cs="Nirmala UI"/>
+        </w:rPr>
+        <w:t>অসুবিধা</w:t>
+      </w:r>
+      <w:proofErr w:type="spellEnd"/>
+      <w:r>
+        <w:t xml:space="preserve"> </w:t>
+      </w:r>
+      <w:proofErr w:type="spellStart"/>
+      <w:r>
+        <w:rPr>
+          <w:rFonts w:ascii="Nirmala UI" w:hAnsi="Nirmala UI" w:cs="Nirmala UI"/>
+        </w:rPr>
+        <w:t>হতে</w:t>
+      </w:r>
+      <w:proofErr w:type="spellEnd"/>
+      <w:r>
+        <w:t xml:space="preserve"> </w:t>
+      </w:r>
+      <w:proofErr w:type="spellStart"/>
+      <w:r>
+        <w:rPr>
+          <w:rFonts w:ascii="Nirmala UI" w:hAnsi="Nirmala UI" w:cs="Nirmala UI"/>
+        </w:rPr>
+        <w:t>পারে</w:t>
+      </w:r>
+      <w:proofErr w:type="spellEnd"/>
+    </w:p>
+    <w:p>
+      <w:pPr>
+        <w:pStyle w:val="NormalWeb"/>
+        <w:numPr>
+          <w:ilvl w:val="0"/>
+          <w:numId w:val="4"/>
+        </w:numPr>
+      </w:pPr>
+      <w:r>
+        <w:t xml:space="preserve">💢 </w:t>
+      </w:r>
+      <w:r>
+        <w:rPr>
+          <w:rStyle w:val="Strong"/>
+        </w:rPr>
+        <w:t>Difficult for reporting</w:t>
+      </w:r>
+      <w:r>
+        <w:t xml:space="preserve"> — </w:t>
+      </w:r>
+      <w:proofErr w:type="spellStart"/>
+      <w:r>
+        <w:rPr>
+          <w:rFonts w:ascii="Nirmala UI" w:hAnsi="Nirmala UI" w:cs="Nirmala UI"/>
+        </w:rPr>
+        <w:t>রিপোর্ট</w:t>
+      </w:r>
+      <w:proofErr w:type="spellEnd"/>
+      <w:r>
+        <w:t xml:space="preserve"> </w:t>
+      </w:r>
+      <w:proofErr w:type="spellStart"/>
+      <w:r>
+        <w:rPr>
+          <w:rFonts w:ascii="Nirmala UI" w:hAnsi="Nirmala UI" w:cs="Nirmala UI"/>
+        </w:rPr>
+        <w:t>তৈরি</w:t>
+      </w:r>
+      <w:proofErr w:type="spellEnd"/>
+      <w:r>
+        <w:t xml:space="preserve"> </w:t>
+      </w:r>
+      <w:proofErr w:type="spellStart"/>
+      <w:r>
+        <w:rPr>
+          <w:rFonts w:ascii="Nirmala UI" w:hAnsi="Nirmala UI" w:cs="Nirmala UI"/>
+        </w:rPr>
+        <w:t>করতে</w:t>
+      </w:r>
+      <w:proofErr w:type="spellEnd"/>
+      <w:r>
+        <w:t xml:space="preserve"> </w:t>
+      </w:r>
+      <w:proofErr w:type="spellStart"/>
+      <w:r>
+        <w:rPr>
+          <w:rFonts w:ascii="Nirmala UI" w:hAnsi="Nirmala UI" w:cs="Nirmala UI"/>
+        </w:rPr>
+        <w:t>বেশি</w:t>
+      </w:r>
+      <w:proofErr w:type="spellEnd"/>
+      <w:r>
+        <w:t xml:space="preserve"> table access </w:t>
+      </w:r>
+      <w:proofErr w:type="spellStart"/>
+      <w:r>
+        <w:rPr>
+          <w:rFonts w:ascii="Nirmala UI" w:hAnsi="Nirmala UI" w:cs="Nirmala UI"/>
+        </w:rPr>
+        <w:t>করতে</w:t>
+      </w:r>
+      <w:proofErr w:type="spellEnd"/>
+      <w:r>
+        <w:t xml:space="preserve"> </w:t>
+      </w:r>
+      <w:proofErr w:type="spellStart"/>
+      <w:r>
+        <w:rPr>
+          <w:rFonts w:ascii="Nirmala UI" w:hAnsi="Nirmala UI" w:cs="Nirmala UI"/>
+        </w:rPr>
+        <w:t>হয়</w:t>
+      </w:r>
+      <w:proofErr w:type="spellEnd"/>
+    </w:p>
+    <w:p>
+      <w:pPr>
+        <w:spacing w:after="0" w:line="240" w:lineRule="auto"/>
+      </w:pPr>
       <w:bookmarkStart w:id="0" w:name="_GoBack"/>
       <w:bookmarkEnd w:id="0"/>
     </w:p>
@@ -1779,6 +2628,119 @@
 <file path=word/numbering.xml><?xml version="1.0" encoding="utf-8"?>
 <w:numbering xmlns:wpc="http://schemas.microsoft.com/office/word/2010/wordprocessingCanvas" xmlns:mc="http://schemas.openxmlformats.org/markup-compatibility/2006" xmlns:o="urn:schemas-microsoft-com:office:office" xmlns:r="http://schemas.openxmlformats.org/officeDocument/2006/relationships" xmlns:m="http://schemas.openxmlformats.org/officeDocument/2006/math" xmlns:v="urn:schemas-microsoft-com:vml" xmlns:wp14="http://schemas.microsoft.com/office/word/2010/wordprocessingDrawing" xmlns:wp="http://schemas.openxmlformats.org/drawingml/2006/wordprocessingDrawing" xmlns:w10="urn:schemas-microsoft-com:office:word" xmlns:w="http://schemas.openxmlformats.org/wordprocessingml/2006/main" xmlns:w14="http://schemas.microsoft.com/office/word/2010/wordml" xmlns:wpg="http://schemas.microsoft.com/office/word/2010/wordprocessingGroup" xmlns:wpi="http://schemas.microsoft.com/office/word/2010/wordprocessingInk" xmlns:wne="http://schemas.microsoft.com/office/word/2006/wordml" xmlns:wps="http://schemas.microsoft.com/office/word/2010/wordprocessingShape" mc:Ignorable="w14 wp14">
   <w:abstractNum w:abstractNumId="0">
+    <w:nsid w:val="324E06FE"/>
+    <w:multiLevelType w:val="multilevel"/>
+    <w:tmpl w:val="D292BDDE"/>
+    <w:lvl w:ilvl="0">
+      <w:start w:val="1"/>
+      <w:numFmt w:val="decimal"/>
+      <w:lvlText w:val="%1."/>
+      <w:lvlJc w:val="left"/>
+      <w:pPr>
+        <w:tabs>
+          <w:tab w:val="num" w:pos="720"/>
+        </w:tabs>
+        <w:ind w:left="720" w:hanging="360"/>
+      </w:pPr>
+    </w:lvl>
+    <w:lvl w:ilvl="1" w:tentative="1">
+      <w:start w:val="1"/>
+      <w:numFmt w:val="decimal"/>
+      <w:lvlText w:val="%2."/>
+      <w:lvlJc w:val="left"/>
+      <w:pPr>
+        <w:tabs>
+          <w:tab w:val="num" w:pos="1440"/>
+        </w:tabs>
+        <w:ind w:left="1440" w:hanging="360"/>
+      </w:pPr>
+    </w:lvl>
+    <w:lvl w:ilvl="2" w:tentative="1">
+      <w:start w:val="1"/>
+      <w:numFmt w:val="decimal"/>
+      <w:lvlText w:val="%3."/>
+      <w:lvlJc w:val="left"/>
+      <w:pPr>
+        <w:tabs>
+          <w:tab w:val="num" w:pos="2160"/>
+        </w:tabs>
+        <w:ind w:left="2160" w:hanging="360"/>
+      </w:pPr>
+    </w:lvl>
+    <w:lvl w:ilvl="3" w:tentative="1">
+      <w:start w:val="1"/>
+      <w:numFmt w:val="decimal"/>
+      <w:lvlText w:val="%4."/>
+      <w:lvlJc w:val="left"/>
+      <w:pPr>
+        <w:tabs>
+          <w:tab w:val="num" w:pos="2880"/>
+        </w:tabs>
+        <w:ind w:left="2880" w:hanging="360"/>
+      </w:pPr>
+    </w:lvl>
+    <w:lvl w:ilvl="4" w:tentative="1">
+      <w:start w:val="1"/>
+      <w:numFmt w:val="decimal"/>
+      <w:lvlText w:val="%5."/>
+      <w:lvlJc w:val="left"/>
+      <w:pPr>
+        <w:tabs>
+          <w:tab w:val="num" w:pos="3600"/>
+        </w:tabs>
+        <w:ind w:left="3600" w:hanging="360"/>
+      </w:pPr>
+    </w:lvl>
+    <w:lvl w:ilvl="5" w:tentative="1">
+      <w:start w:val="1"/>
+      <w:numFmt w:val="decimal"/>
+      <w:lvlText w:val="%6."/>
+      <w:lvlJc w:val="left"/>
+      <w:pPr>
+        <w:tabs>
+          <w:tab w:val="num" w:pos="4320"/>
+        </w:tabs>
+        <w:ind w:left="4320" w:hanging="360"/>
+      </w:pPr>
+    </w:lvl>
+    <w:lvl w:ilvl="6" w:tentative="1">
+      <w:start w:val="1"/>
+      <w:numFmt w:val="decimal"/>
+      <w:lvlText w:val="%7."/>
+      <w:lvlJc w:val="left"/>
+      <w:pPr>
+        <w:tabs>
+          <w:tab w:val="num" w:pos="5040"/>
+        </w:tabs>
+        <w:ind w:left="5040" w:hanging="360"/>
+      </w:pPr>
+    </w:lvl>
+    <w:lvl w:ilvl="7" w:tentative="1">
+      <w:start w:val="1"/>
+      <w:numFmt w:val="decimal"/>
+      <w:lvlText w:val="%8."/>
+      <w:lvlJc w:val="left"/>
+      <w:pPr>
+        <w:tabs>
+          <w:tab w:val="num" w:pos="5760"/>
+        </w:tabs>
+        <w:ind w:left="5760" w:hanging="360"/>
+      </w:pPr>
+    </w:lvl>
+    <w:lvl w:ilvl="8" w:tentative="1">
+      <w:start w:val="1"/>
+      <w:numFmt w:val="decimal"/>
+      <w:lvlText w:val="%9."/>
+      <w:lvlJc w:val="left"/>
+      <w:pPr>
+        <w:tabs>
+          <w:tab w:val="num" w:pos="6480"/>
+        </w:tabs>
+        <w:ind w:left="6480" w:hanging="360"/>
+      </w:pPr>
+    </w:lvl>
+  </w:abstractNum>
+  <w:abstractNum w:abstractNumId="1">
     <w:nsid w:val="5C493724"/>
     <w:multiLevelType w:val="hybridMultilevel"/>
     <w:tmpl w:val="1D42C7B4"/>
@@ -1867,7 +2829,7 @@
       </w:pPr>
     </w:lvl>
   </w:abstractNum>
-  <w:abstractNum w:abstractNumId="1">
+  <w:abstractNum w:abstractNumId="2">
     <w:nsid w:val="687526D4"/>
     <w:multiLevelType w:val="hybridMultilevel"/>
     <w:tmpl w:val="3E7A3CD2"/>
@@ -1956,10 +2918,129 @@
       </w:pPr>
     </w:lvl>
   </w:abstractNum>
+  <w:abstractNum w:abstractNumId="3">
+    <w:nsid w:val="6BF25FE6"/>
+    <w:multiLevelType w:val="multilevel"/>
+    <w:tmpl w:val="69880872"/>
+    <w:lvl w:ilvl="0">
+      <w:start w:val="1"/>
+      <w:numFmt w:val="decimal"/>
+      <w:lvlText w:val="%1."/>
+      <w:lvlJc w:val="left"/>
+      <w:pPr>
+        <w:tabs>
+          <w:tab w:val="num" w:pos="720"/>
+        </w:tabs>
+        <w:ind w:left="720" w:hanging="360"/>
+      </w:pPr>
+    </w:lvl>
+    <w:lvl w:ilvl="1" w:tentative="1">
+      <w:start w:val="1"/>
+      <w:numFmt w:val="decimal"/>
+      <w:lvlText w:val="%2."/>
+      <w:lvlJc w:val="left"/>
+      <w:pPr>
+        <w:tabs>
+          <w:tab w:val="num" w:pos="1440"/>
+        </w:tabs>
+        <w:ind w:left="1440" w:hanging="360"/>
+      </w:pPr>
+    </w:lvl>
+    <w:lvl w:ilvl="2" w:tentative="1">
+      <w:start w:val="1"/>
+      <w:numFmt w:val="decimal"/>
+      <w:lvlText w:val="%3."/>
+      <w:lvlJc w:val="left"/>
+      <w:pPr>
+        <w:tabs>
+          <w:tab w:val="num" w:pos="2160"/>
+        </w:tabs>
+        <w:ind w:left="2160" w:hanging="360"/>
+      </w:pPr>
+    </w:lvl>
+    <w:lvl w:ilvl="3" w:tentative="1">
+      <w:start w:val="1"/>
+      <w:numFmt w:val="decimal"/>
+      <w:lvlText w:val="%4."/>
+      <w:lvlJc w:val="left"/>
+      <w:pPr>
+        <w:tabs>
+          <w:tab w:val="num" w:pos="2880"/>
+        </w:tabs>
+        <w:ind w:left="2880" w:hanging="360"/>
+      </w:pPr>
+    </w:lvl>
+    <w:lvl w:ilvl="4" w:tentative="1">
+      <w:start w:val="1"/>
+      <w:numFmt w:val="decimal"/>
+      <w:lvlText w:val="%5."/>
+      <w:lvlJc w:val="left"/>
+      <w:pPr>
+        <w:tabs>
+          <w:tab w:val="num" w:pos="3600"/>
+        </w:tabs>
+        <w:ind w:left="3600" w:hanging="360"/>
+      </w:pPr>
+    </w:lvl>
+    <w:lvl w:ilvl="5" w:tentative="1">
+      <w:start w:val="1"/>
+      <w:numFmt w:val="decimal"/>
+      <w:lvlText w:val="%6."/>
+      <w:lvlJc w:val="left"/>
+      <w:pPr>
+        <w:tabs>
+          <w:tab w:val="num" w:pos="4320"/>
+        </w:tabs>
+        <w:ind w:left="4320" w:hanging="360"/>
+      </w:pPr>
+    </w:lvl>
+    <w:lvl w:ilvl="6" w:tentative="1">
+      <w:start w:val="1"/>
+      <w:numFmt w:val="decimal"/>
+      <w:lvlText w:val="%7."/>
+      <w:lvlJc w:val="left"/>
+      <w:pPr>
+        <w:tabs>
+          <w:tab w:val="num" w:pos="5040"/>
+        </w:tabs>
+        <w:ind w:left="5040" w:hanging="360"/>
+      </w:pPr>
+    </w:lvl>
+    <w:lvl w:ilvl="7" w:tentative="1">
+      <w:start w:val="1"/>
+      <w:numFmt w:val="decimal"/>
+      <w:lvlText w:val="%8."/>
+      <w:lvlJc w:val="left"/>
+      <w:pPr>
+        <w:tabs>
+          <w:tab w:val="num" w:pos="5760"/>
+        </w:tabs>
+        <w:ind w:left="5760" w:hanging="360"/>
+      </w:pPr>
+    </w:lvl>
+    <w:lvl w:ilvl="8" w:tentative="1">
+      <w:start w:val="1"/>
+      <w:numFmt w:val="decimal"/>
+      <w:lvlText w:val="%9."/>
+      <w:lvlJc w:val="left"/>
+      <w:pPr>
+        <w:tabs>
+          <w:tab w:val="num" w:pos="6480"/>
+        </w:tabs>
+        <w:ind w:left="6480" w:hanging="360"/>
+      </w:pPr>
+    </w:lvl>
+  </w:abstractNum>
   <w:num w:numId="1">
+    <w:abstractNumId w:val="2"/>
+  </w:num>
+  <w:num w:numId="2">
     <w:abstractNumId w:val="1"/>
   </w:num>
-  <w:num w:numId="2">
+  <w:num w:numId="3">
+    <w:abstractNumId w:val="3"/>
+  </w:num>
+  <w:num w:numId="4">
     <w:abstractNumId w:val="0"/>
   </w:num>
 </w:numbering>

</xml_diff>

<commit_message>
difference between normalization and denormalization
</commit_message>
<xml_diff>
--- a/DB Normalization/Normalization_Details.docx
+++ b/DB Normalization/Normalization_Details.docx
@@ -10,8 +10,16 @@
           <w:numId w:val="1"/>
         </w:numPr>
         <w:spacing w:after="0" w:line="240" w:lineRule="auto"/>
-      </w:pPr>
-      <w:r>
+        <w:rPr>
+          <w:b/>
+          <w:sz w:val="26"/>
+        </w:rPr>
+      </w:pPr>
+      <w:r>
+        <w:rPr>
+          <w:b/>
+          <w:sz w:val="26"/>
+        </w:rPr>
         <w:t>What is database normalization?</w:t>
       </w:r>
     </w:p>
@@ -38,8 +46,16 @@
           <w:numId w:val="1"/>
         </w:numPr>
         <w:spacing w:after="0" w:line="240" w:lineRule="auto"/>
-      </w:pPr>
-      <w:r>
+        <w:rPr>
+          <w:b/>
+          <w:sz w:val="26"/>
+        </w:rPr>
+      </w:pPr>
+      <w:r>
+        <w:rPr>
+          <w:b/>
+          <w:sz w:val="26"/>
+        </w:rPr>
         <w:t xml:space="preserve">Why is normalization important? </w:t>
       </w:r>
     </w:p>
@@ -178,9 +194,9 @@
       <w:r>
         <w:rPr>
           <w:rFonts w:ascii="Times New Roman" w:eastAsia="Times New Roman" w:hAnsi="Times New Roman" w:cs="Times New Roman"/>
+          <w:b/>
           <w:sz w:val="26"/>
           <w:szCs w:val="24"/>
-          <w:u w:val="single"/>
         </w:rPr>
         <w:t>What is De-normalization?</w:t>
       </w:r>
@@ -196,6 +212,209 @@
     </w:p>
     <w:p>
       <w:pPr>
+        <w:pStyle w:val="NormalWeb"/>
+        <w:spacing w:before="0" w:beforeAutospacing="0" w:after="0" w:afterAutospacing="0"/>
+        <w:rPr>
+          <w:b/>
+          <w:sz w:val="26"/>
+        </w:rPr>
+      </w:pPr>
+      <w:r>
+        <w:rPr>
+          <w:b/>
+          <w:sz w:val="26"/>
+        </w:rPr>
+        <w:t>Advantages of Normalization</w:t>
+      </w:r>
+    </w:p>
+    <w:p>
+      <w:pPr>
+        <w:pStyle w:val="ListParagraph"/>
+        <w:numPr>
+          <w:ilvl w:val="0"/>
+          <w:numId w:val="7"/>
+        </w:numPr>
+        <w:spacing w:after="0" w:line="240" w:lineRule="auto"/>
+        <w:rPr>
+          <w:sz w:val="26"/>
+        </w:rPr>
+      </w:pPr>
+      <w:r>
+        <w:rPr>
+          <w:sz w:val="26"/>
+        </w:rPr>
+        <w:t>Removes redundancy</w:t>
+      </w:r>
+    </w:p>
+    <w:p>
+      <w:pPr>
+        <w:pStyle w:val="ListParagraph"/>
+        <w:numPr>
+          <w:ilvl w:val="0"/>
+          <w:numId w:val="7"/>
+        </w:numPr>
+        <w:spacing w:after="0" w:line="240" w:lineRule="auto"/>
+        <w:rPr>
+          <w:sz w:val="26"/>
+        </w:rPr>
+      </w:pPr>
+      <w:r>
+        <w:rPr>
+          <w:sz w:val="26"/>
+        </w:rPr>
+        <w:t>Improves data integrity</w:t>
+      </w:r>
+    </w:p>
+    <w:p>
+      <w:pPr>
+        <w:pStyle w:val="ListParagraph"/>
+        <w:numPr>
+          <w:ilvl w:val="0"/>
+          <w:numId w:val="7"/>
+        </w:numPr>
+        <w:spacing w:after="0" w:line="240" w:lineRule="auto"/>
+        <w:rPr>
+          <w:sz w:val="26"/>
+        </w:rPr>
+      </w:pPr>
+      <w:r>
+        <w:rPr>
+          <w:sz w:val="26"/>
+        </w:rPr>
+        <w:t>Easy to update &amp; maintain</w:t>
+      </w:r>
+    </w:p>
+    <w:p>
+      <w:pPr>
+        <w:pStyle w:val="ListParagraph"/>
+        <w:numPr>
+          <w:ilvl w:val="0"/>
+          <w:numId w:val="7"/>
+        </w:numPr>
+        <w:spacing w:after="0" w:line="240" w:lineRule="auto"/>
+        <w:rPr>
+          <w:sz w:val="26"/>
+        </w:rPr>
+      </w:pPr>
+      <w:r>
+        <w:rPr>
+          <w:sz w:val="26"/>
+        </w:rPr>
+        <w:t>Saves storage</w:t>
+      </w:r>
+    </w:p>
+    <w:p>
+      <w:pPr>
+        <w:pStyle w:val="ListParagraph"/>
+        <w:numPr>
+          <w:ilvl w:val="0"/>
+          <w:numId w:val="7"/>
+        </w:numPr>
+        <w:spacing w:after="0" w:line="240" w:lineRule="auto"/>
+        <w:rPr>
+          <w:sz w:val="26"/>
+        </w:rPr>
+      </w:pPr>
+      <w:r>
+        <w:rPr>
+          <w:sz w:val="26"/>
+        </w:rPr>
+        <w:t>Better organization</w:t>
+      </w:r>
+    </w:p>
+    <w:p>
+      <w:pPr>
+        <w:pStyle w:val="ListParagraph"/>
+        <w:spacing w:after="0" w:line="240" w:lineRule="auto"/>
+        <w:rPr>
+          <w:sz w:val="26"/>
+        </w:rPr>
+      </w:pPr>
+    </w:p>
+    <w:p>
+      <w:pPr>
+        <w:spacing w:after="0" w:line="240" w:lineRule="auto"/>
+        <w:rPr>
+          <w:b/>
+          <w:sz w:val="26"/>
+        </w:rPr>
+      </w:pPr>
+    </w:p>
+    <w:p>
+      <w:pPr>
+        <w:spacing w:after="0" w:line="240" w:lineRule="auto"/>
+        <w:rPr>
+          <w:b/>
+          <w:sz w:val="26"/>
+        </w:rPr>
+      </w:pPr>
+      <w:r>
+        <w:rPr>
+          <w:b/>
+          <w:sz w:val="26"/>
+        </w:rPr>
+        <w:t>Disadvantages of Normalization</w:t>
+      </w:r>
+    </w:p>
+    <w:p>
+      <w:pPr>
+        <w:pStyle w:val="ListParagraph"/>
+        <w:numPr>
+          <w:ilvl w:val="0"/>
+          <w:numId w:val="5"/>
+        </w:numPr>
+        <w:spacing w:after="0" w:line="240" w:lineRule="auto"/>
+      </w:pPr>
+      <w:r>
+        <w:t>More complex quires</w:t>
+      </w:r>
+    </w:p>
+    <w:p>
+      <w:pPr>
+        <w:pStyle w:val="ListParagraph"/>
+        <w:numPr>
+          <w:ilvl w:val="0"/>
+          <w:numId w:val="5"/>
+        </w:numPr>
+        <w:spacing w:after="0" w:line="240" w:lineRule="auto"/>
+      </w:pPr>
+      <w:r>
+        <w:t>Slower reads</w:t>
+      </w:r>
+    </w:p>
+    <w:p>
+      <w:pPr>
+        <w:pStyle w:val="ListParagraph"/>
+        <w:numPr>
+          <w:ilvl w:val="0"/>
+          <w:numId w:val="5"/>
+        </w:numPr>
+        <w:spacing w:after="0" w:line="240" w:lineRule="auto"/>
+      </w:pPr>
+      <w:r>
+        <w:t>Hard for beginners</w:t>
+      </w:r>
+    </w:p>
+    <w:p>
+      <w:pPr>
+        <w:pStyle w:val="ListParagraph"/>
+        <w:numPr>
+          <w:ilvl w:val="0"/>
+          <w:numId w:val="5"/>
+        </w:numPr>
+        <w:spacing w:after="0" w:line="240" w:lineRule="auto"/>
+      </w:pPr>
+      <w:r>
+        <w:t>Difficult for reporting</w:t>
+      </w:r>
+    </w:p>
+    <w:p>
+      <w:pPr>
+        <w:pStyle w:val="ListParagraph"/>
+        <w:numPr>
+          <w:ilvl w:val="0"/>
+          <w:numId w:val="5"/>
+        </w:numPr>
         <w:spacing w:before="100" w:beforeAutospacing="1" w:after="100" w:afterAutospacing="1" w:line="240" w:lineRule="auto"/>
         <w:outlineLvl w:val="1"/>
         <w:rPr>
@@ -214,6 +433,7 @@
           <w:sz w:val="36"/>
           <w:szCs w:val="36"/>
         </w:rPr>
+        <w:lastRenderedPageBreak/>
         <w:t xml:space="preserve">Difference between Normalization and </w:t>
       </w:r>
       <w:proofErr w:type="spellStart"/>
@@ -752,673 +972,19 @@
     </w:p>
     <w:p>
       <w:pPr>
-        <w:pStyle w:val="Heading2"/>
-      </w:pPr>
-      <w:r>
-        <w:t>Advantages of Normalization</w:t>
-      </w:r>
-    </w:p>
-    <w:p>
-      <w:pPr>
-        <w:pStyle w:val="NormalWeb"/>
-        <w:numPr>
-          <w:ilvl w:val="0"/>
-          <w:numId w:val="3"/>
-        </w:numPr>
-      </w:pPr>
-      <w:r>
-        <w:lastRenderedPageBreak/>
-        <w:t xml:space="preserve">🔁 </w:t>
-      </w:r>
-      <w:r>
-        <w:rPr>
-          <w:rStyle w:val="Strong"/>
-        </w:rPr>
-        <w:t>Removes redundancy</w:t>
-      </w:r>
-      <w:r>
-        <w:t xml:space="preserve"> — </w:t>
-      </w:r>
-      <w:proofErr w:type="spellStart"/>
-      <w:r>
-        <w:rPr>
-          <w:rFonts w:ascii="Nirmala UI" w:hAnsi="Nirmala UI" w:cs="Nirmala UI"/>
-        </w:rPr>
-        <w:t>একি</w:t>
-      </w:r>
-      <w:proofErr w:type="spellEnd"/>
-      <w:r>
-        <w:t xml:space="preserve"> </w:t>
-      </w:r>
-      <w:proofErr w:type="spellStart"/>
-      <w:r>
-        <w:rPr>
-          <w:rFonts w:ascii="Nirmala UI" w:hAnsi="Nirmala UI" w:cs="Nirmala UI"/>
-        </w:rPr>
-        <w:t>ডেটা</w:t>
-      </w:r>
-      <w:proofErr w:type="spellEnd"/>
-      <w:r>
-        <w:t xml:space="preserve"> </w:t>
-      </w:r>
-      <w:proofErr w:type="spellStart"/>
-      <w:r>
-        <w:rPr>
-          <w:rFonts w:ascii="Nirmala UI" w:hAnsi="Nirmala UI" w:cs="Nirmala UI"/>
-        </w:rPr>
-        <w:t>বারবার</w:t>
-      </w:r>
-      <w:proofErr w:type="spellEnd"/>
-      <w:r>
-        <w:t xml:space="preserve"> </w:t>
-      </w:r>
-      <w:proofErr w:type="spellStart"/>
-      <w:r>
-        <w:rPr>
-          <w:rFonts w:ascii="Nirmala UI" w:hAnsi="Nirmala UI" w:cs="Nirmala UI"/>
-        </w:rPr>
-        <w:t>রাখতে</w:t>
-      </w:r>
-      <w:proofErr w:type="spellEnd"/>
-      <w:r>
-        <w:t xml:space="preserve"> </w:t>
-      </w:r>
-      <w:proofErr w:type="spellStart"/>
-      <w:r>
-        <w:rPr>
-          <w:rFonts w:ascii="Nirmala UI" w:hAnsi="Nirmala UI" w:cs="Nirmala UI"/>
-        </w:rPr>
-        <w:t>হয়</w:t>
-      </w:r>
-      <w:proofErr w:type="spellEnd"/>
-      <w:r>
-        <w:t xml:space="preserve"> </w:t>
-      </w:r>
-      <w:proofErr w:type="spellStart"/>
-      <w:r>
-        <w:rPr>
-          <w:rFonts w:ascii="Nirmala UI" w:hAnsi="Nirmala UI" w:cs="Nirmala UI"/>
-        </w:rPr>
-        <w:t>না</w:t>
-      </w:r>
-      <w:proofErr w:type="spellEnd"/>
-    </w:p>
-    <w:p>
-      <w:pPr>
-        <w:pStyle w:val="NormalWeb"/>
-        <w:numPr>
-          <w:ilvl w:val="0"/>
-          <w:numId w:val="3"/>
-        </w:numPr>
-      </w:pPr>
-      <w:r>
-        <w:t xml:space="preserve">✅ </w:t>
-      </w:r>
-      <w:r>
-        <w:rPr>
-          <w:rStyle w:val="Strong"/>
-        </w:rPr>
-        <w:t>Improves data integrity</w:t>
-      </w:r>
-      <w:r>
-        <w:t xml:space="preserve"> — </w:t>
-      </w:r>
-      <w:proofErr w:type="spellStart"/>
-      <w:r>
-        <w:rPr>
-          <w:rFonts w:ascii="Nirmala UI" w:hAnsi="Nirmala UI" w:cs="Nirmala UI"/>
-        </w:rPr>
-        <w:t>ডেটা</w:t>
-      </w:r>
-      <w:proofErr w:type="spellEnd"/>
-      <w:r>
-        <w:t xml:space="preserve"> </w:t>
-      </w:r>
-      <w:proofErr w:type="spellStart"/>
-      <w:r>
-        <w:rPr>
-          <w:rFonts w:ascii="Nirmala UI" w:hAnsi="Nirmala UI" w:cs="Nirmala UI"/>
-        </w:rPr>
-        <w:t>ভুল</w:t>
-      </w:r>
-      <w:proofErr w:type="spellEnd"/>
-      <w:r>
-        <w:t xml:space="preserve"> </w:t>
-      </w:r>
-      <w:proofErr w:type="spellStart"/>
-      <w:r>
-        <w:rPr>
-          <w:rFonts w:ascii="Nirmala UI" w:hAnsi="Nirmala UI" w:cs="Nirmala UI"/>
-        </w:rPr>
-        <w:t>হবার</w:t>
-      </w:r>
-      <w:proofErr w:type="spellEnd"/>
-      <w:r>
-        <w:t xml:space="preserve"> </w:t>
-      </w:r>
-      <w:proofErr w:type="spellStart"/>
-      <w:r>
-        <w:rPr>
-          <w:rFonts w:ascii="Nirmala UI" w:hAnsi="Nirmala UI" w:cs="Nirmala UI"/>
-        </w:rPr>
-        <w:t>সম্ভাবনা</w:t>
-      </w:r>
-      <w:proofErr w:type="spellEnd"/>
-      <w:r>
-        <w:t xml:space="preserve"> </w:t>
-      </w:r>
-      <w:proofErr w:type="spellStart"/>
-      <w:r>
-        <w:rPr>
-          <w:rFonts w:ascii="Nirmala UI" w:hAnsi="Nirmala UI" w:cs="Nirmala UI"/>
-        </w:rPr>
-        <w:t>কমে</w:t>
-      </w:r>
-      <w:proofErr w:type="spellEnd"/>
-    </w:p>
-    <w:p>
-      <w:pPr>
-        <w:pStyle w:val="NormalWeb"/>
-        <w:numPr>
-          <w:ilvl w:val="0"/>
-          <w:numId w:val="3"/>
-        </w:numPr>
-      </w:pPr>
-      <w:r>
-        <w:t xml:space="preserve">📚 </w:t>
-      </w:r>
-      <w:r>
-        <w:rPr>
-          <w:rStyle w:val="Strong"/>
-        </w:rPr>
-        <w:t>Easy to update &amp; maintain</w:t>
-      </w:r>
-      <w:r>
-        <w:t xml:space="preserve"> — </w:t>
-      </w:r>
-      <w:proofErr w:type="spellStart"/>
-      <w:r>
-        <w:rPr>
-          <w:rFonts w:ascii="Nirmala UI" w:hAnsi="Nirmala UI" w:cs="Nirmala UI"/>
-        </w:rPr>
-        <w:t>একটা</w:t>
-      </w:r>
-      <w:proofErr w:type="spellEnd"/>
-      <w:r>
-        <w:t xml:space="preserve"> </w:t>
-      </w:r>
-      <w:proofErr w:type="spellStart"/>
-      <w:r>
-        <w:rPr>
-          <w:rFonts w:ascii="Nirmala UI" w:hAnsi="Nirmala UI" w:cs="Nirmala UI"/>
-        </w:rPr>
-        <w:t>জায়গা</w:t>
-      </w:r>
-      <w:proofErr w:type="spellEnd"/>
-      <w:r>
-        <w:t xml:space="preserve"> </w:t>
-      </w:r>
-      <w:proofErr w:type="spellStart"/>
-      <w:r>
-        <w:rPr>
-          <w:rFonts w:ascii="Nirmala UI" w:hAnsi="Nirmala UI" w:cs="Nirmala UI"/>
-        </w:rPr>
-        <w:t>থেকে</w:t>
-      </w:r>
-      <w:proofErr w:type="spellEnd"/>
-      <w:r>
-        <w:t xml:space="preserve"> </w:t>
-      </w:r>
-      <w:proofErr w:type="spellStart"/>
-      <w:r>
-        <w:rPr>
-          <w:rFonts w:ascii="Nirmala UI" w:hAnsi="Nirmala UI" w:cs="Nirmala UI"/>
-        </w:rPr>
-        <w:t>সব</w:t>
-      </w:r>
-      <w:proofErr w:type="spellEnd"/>
-      <w:r>
-        <w:t xml:space="preserve"> </w:t>
-      </w:r>
-      <w:proofErr w:type="spellStart"/>
-      <w:r>
-        <w:rPr>
-          <w:rFonts w:ascii="Nirmala UI" w:hAnsi="Nirmala UI" w:cs="Nirmala UI"/>
-        </w:rPr>
-        <w:t>আপডেট</w:t>
-      </w:r>
-      <w:proofErr w:type="spellEnd"/>
-      <w:r>
-        <w:t xml:space="preserve"> </w:t>
-      </w:r>
-      <w:proofErr w:type="spellStart"/>
-      <w:r>
-        <w:rPr>
-          <w:rFonts w:ascii="Nirmala UI" w:hAnsi="Nirmala UI" w:cs="Nirmala UI"/>
-        </w:rPr>
-        <w:t>করা</w:t>
-      </w:r>
-      <w:proofErr w:type="spellEnd"/>
-      <w:r>
-        <w:t xml:space="preserve"> </w:t>
-      </w:r>
-      <w:proofErr w:type="spellStart"/>
-      <w:r>
-        <w:rPr>
-          <w:rFonts w:ascii="Nirmala UI" w:hAnsi="Nirmala UI" w:cs="Nirmala UI"/>
-        </w:rPr>
-        <w:t>যায়</w:t>
-      </w:r>
-      <w:proofErr w:type="spellEnd"/>
-    </w:p>
-    <w:p>
-      <w:pPr>
-        <w:pStyle w:val="NormalWeb"/>
-        <w:numPr>
-          <w:ilvl w:val="0"/>
-          <w:numId w:val="3"/>
-        </w:numPr>
-      </w:pPr>
-      <w:r>
-        <w:t xml:space="preserve">💾 </w:t>
-      </w:r>
-      <w:r>
-        <w:rPr>
-          <w:rStyle w:val="Strong"/>
-        </w:rPr>
-        <w:t>Saves storage</w:t>
-      </w:r>
-      <w:r>
-        <w:t xml:space="preserve"> — </w:t>
-      </w:r>
-      <w:proofErr w:type="spellStart"/>
-      <w:r>
-        <w:rPr>
-          <w:rFonts w:ascii="Nirmala UI" w:hAnsi="Nirmala UI" w:cs="Nirmala UI"/>
-        </w:rPr>
-        <w:t>অপ্রয়োজনীয়</w:t>
-      </w:r>
-      <w:proofErr w:type="spellEnd"/>
-      <w:r>
-        <w:t xml:space="preserve"> </w:t>
-      </w:r>
-      <w:proofErr w:type="spellStart"/>
-      <w:r>
-        <w:rPr>
-          <w:rFonts w:ascii="Nirmala UI" w:hAnsi="Nirmala UI" w:cs="Nirmala UI"/>
-        </w:rPr>
-        <w:t>ডেটা</w:t>
-      </w:r>
-      <w:proofErr w:type="spellEnd"/>
-      <w:r>
-        <w:t xml:space="preserve"> </w:t>
-      </w:r>
-      <w:proofErr w:type="spellStart"/>
-      <w:r>
-        <w:rPr>
-          <w:rFonts w:ascii="Nirmala UI" w:hAnsi="Nirmala UI" w:cs="Nirmala UI"/>
-        </w:rPr>
-        <w:t>রিমুভ</w:t>
-      </w:r>
-      <w:proofErr w:type="spellEnd"/>
-      <w:r>
-        <w:t xml:space="preserve"> </w:t>
-      </w:r>
-      <w:proofErr w:type="spellStart"/>
-      <w:r>
-        <w:rPr>
-          <w:rFonts w:ascii="Nirmala UI" w:hAnsi="Nirmala UI" w:cs="Nirmala UI"/>
-        </w:rPr>
-        <w:t>হয়</w:t>
-      </w:r>
-      <w:proofErr w:type="spellEnd"/>
-    </w:p>
-    <w:p>
-      <w:pPr>
-        <w:pStyle w:val="NormalWeb"/>
-        <w:numPr>
-          <w:ilvl w:val="0"/>
-          <w:numId w:val="3"/>
-        </w:numPr>
-      </w:pPr>
-      <w:r>
-        <w:t xml:space="preserve">🔍 </w:t>
-      </w:r>
-      <w:r>
-        <w:rPr>
-          <w:rStyle w:val="Strong"/>
-        </w:rPr>
-        <w:t>Better organization</w:t>
-      </w:r>
-      <w:r>
-        <w:t xml:space="preserve"> — </w:t>
-      </w:r>
-      <w:proofErr w:type="spellStart"/>
-      <w:r>
-        <w:rPr>
-          <w:rFonts w:ascii="Nirmala UI" w:hAnsi="Nirmala UI" w:cs="Nirmala UI"/>
-        </w:rPr>
-        <w:t>ডেটার</w:t>
-      </w:r>
-      <w:proofErr w:type="spellEnd"/>
-      <w:r>
-        <w:t xml:space="preserve"> </w:t>
-      </w:r>
-      <w:proofErr w:type="spellStart"/>
-      <w:r>
-        <w:rPr>
-          <w:rFonts w:ascii="Nirmala UI" w:hAnsi="Nirmala UI" w:cs="Nirmala UI"/>
-        </w:rPr>
-        <w:t>গঠন</w:t>
-      </w:r>
-      <w:proofErr w:type="spellEnd"/>
-      <w:r>
-        <w:t xml:space="preserve"> </w:t>
-      </w:r>
-      <w:proofErr w:type="spellStart"/>
-      <w:r>
-        <w:rPr>
-          <w:rFonts w:ascii="Nirmala UI" w:hAnsi="Nirmala UI" w:cs="Nirmala UI"/>
-        </w:rPr>
-        <w:t>থাকে</w:t>
-      </w:r>
-      <w:proofErr w:type="spellEnd"/>
-      <w:r>
-        <w:t xml:space="preserve"> </w:t>
-      </w:r>
-      <w:proofErr w:type="spellStart"/>
-      <w:r>
-        <w:rPr>
-          <w:rFonts w:ascii="Nirmala UI" w:hAnsi="Nirmala UI" w:cs="Nirmala UI"/>
-        </w:rPr>
-        <w:t>পরিপাটি</w:t>
-      </w:r>
-      <w:proofErr w:type="spellEnd"/>
-    </w:p>
-    <w:p>
-      <w:r>
-        <w:pict>
-          <v:rect id="_x0000_i1025" style="width:0;height:1.5pt" o:hralign="center" o:hrstd="t" o:hr="t" fillcolor="#a0a0a0" stroked="f"/>
-        </w:pict>
-      </w:r>
-    </w:p>
-    <w:p>
-      <w:pPr>
-        <w:pStyle w:val="Heading2"/>
-      </w:pPr>
-      <w:r>
-        <w:t>✅ Disadvantages of Normalization</w:t>
-      </w:r>
-    </w:p>
-    <w:p>
-      <w:pPr>
-        <w:pStyle w:val="NormalWeb"/>
-        <w:numPr>
-          <w:ilvl w:val="0"/>
-          <w:numId w:val="4"/>
-        </w:numPr>
-      </w:pPr>
-      <w:r>
-        <w:t xml:space="preserve">🔀 </w:t>
-      </w:r>
-      <w:r>
-        <w:rPr>
-          <w:rStyle w:val="Strong"/>
-        </w:rPr>
-        <w:t>More complex queries</w:t>
-      </w:r>
-      <w:r>
-        <w:t xml:space="preserve"> — </w:t>
-      </w:r>
-      <w:proofErr w:type="spellStart"/>
-      <w:r>
-        <w:rPr>
-          <w:rFonts w:ascii="Nirmala UI" w:hAnsi="Nirmala UI" w:cs="Nirmala UI"/>
-        </w:rPr>
-        <w:t>অনেক</w:t>
-      </w:r>
-      <w:proofErr w:type="spellEnd"/>
-      <w:r>
-        <w:t xml:space="preserve"> JOIN </w:t>
-      </w:r>
-      <w:proofErr w:type="spellStart"/>
-      <w:r>
-        <w:rPr>
-          <w:rFonts w:ascii="Nirmala UI" w:hAnsi="Nirmala UI" w:cs="Nirmala UI"/>
-        </w:rPr>
-        <w:t>করতে</w:t>
-      </w:r>
-      <w:proofErr w:type="spellEnd"/>
-      <w:r>
-        <w:t xml:space="preserve"> </w:t>
-      </w:r>
-      <w:proofErr w:type="spellStart"/>
-      <w:r>
-        <w:rPr>
-          <w:rFonts w:ascii="Nirmala UI" w:hAnsi="Nirmala UI" w:cs="Nirmala UI"/>
-        </w:rPr>
-        <w:t>হয়</w:t>
-      </w:r>
-      <w:proofErr w:type="spellEnd"/>
-    </w:p>
-    <w:p>
-      <w:pPr>
-        <w:pStyle w:val="NormalWeb"/>
-        <w:numPr>
-          <w:ilvl w:val="0"/>
-          <w:numId w:val="4"/>
-        </w:numPr>
-      </w:pPr>
-      <w:r>
-        <w:t xml:space="preserve">🐌 </w:t>
-      </w:r>
-      <w:r>
-        <w:rPr>
-          <w:rStyle w:val="Strong"/>
-        </w:rPr>
-        <w:t>Slower reads</w:t>
-      </w:r>
-      <w:r>
-        <w:t xml:space="preserve"> — </w:t>
-      </w:r>
-      <w:proofErr w:type="spellStart"/>
-      <w:r>
-        <w:rPr>
-          <w:rFonts w:ascii="Nirmala UI" w:hAnsi="Nirmala UI" w:cs="Nirmala UI"/>
-        </w:rPr>
-        <w:t>ডেটা</w:t>
-      </w:r>
-      <w:proofErr w:type="spellEnd"/>
-      <w:r>
-        <w:t xml:space="preserve"> </w:t>
-      </w:r>
-      <w:proofErr w:type="spellStart"/>
-      <w:r>
-        <w:rPr>
-          <w:rFonts w:ascii="Nirmala UI" w:hAnsi="Nirmala UI" w:cs="Nirmala UI"/>
-        </w:rPr>
-        <w:t>পড়তে</w:t>
-      </w:r>
-      <w:proofErr w:type="spellEnd"/>
-      <w:r>
-        <w:t xml:space="preserve"> </w:t>
-      </w:r>
-      <w:proofErr w:type="spellStart"/>
-      <w:r>
-        <w:rPr>
-          <w:rFonts w:ascii="Nirmala UI" w:hAnsi="Nirmala UI" w:cs="Nirmala UI"/>
-        </w:rPr>
-        <w:t>সময়</w:t>
-      </w:r>
-      <w:proofErr w:type="spellEnd"/>
-      <w:r>
-        <w:t xml:space="preserve"> </w:t>
-      </w:r>
-      <w:proofErr w:type="spellStart"/>
-      <w:r>
-        <w:rPr>
-          <w:rFonts w:ascii="Nirmala UI" w:hAnsi="Nirmala UI" w:cs="Nirmala UI"/>
-        </w:rPr>
-        <w:t>লাগে</w:t>
-      </w:r>
-      <w:proofErr w:type="spellEnd"/>
-    </w:p>
-    <w:p>
-      <w:pPr>
-        <w:pStyle w:val="NormalWeb"/>
-        <w:numPr>
-          <w:ilvl w:val="0"/>
-          <w:numId w:val="4"/>
-        </w:numPr>
-      </w:pPr>
-      <w:r>
-        <w:t xml:space="preserve">👨‍💻 </w:t>
-      </w:r>
-      <w:r>
-        <w:rPr>
-          <w:rStyle w:val="Strong"/>
-        </w:rPr>
-        <w:t>Hard for beginners</w:t>
-      </w:r>
-      <w:r>
-        <w:t xml:space="preserve"> — </w:t>
-      </w:r>
-      <w:proofErr w:type="spellStart"/>
-      <w:r>
-        <w:rPr>
-          <w:rFonts w:ascii="Nirmala UI" w:hAnsi="Nirmala UI" w:cs="Nirmala UI"/>
-        </w:rPr>
-        <w:t>নতুনদের</w:t>
-      </w:r>
-      <w:proofErr w:type="spellEnd"/>
-      <w:r>
-        <w:t xml:space="preserve"> </w:t>
-      </w:r>
-      <w:proofErr w:type="spellStart"/>
-      <w:r>
-        <w:rPr>
-          <w:rFonts w:ascii="Nirmala UI" w:hAnsi="Nirmala UI" w:cs="Nirmala UI"/>
-        </w:rPr>
-        <w:t>বুঝতে</w:t>
-      </w:r>
-      <w:proofErr w:type="spellEnd"/>
-      <w:r>
-        <w:t xml:space="preserve"> </w:t>
-      </w:r>
-      <w:proofErr w:type="spellStart"/>
-      <w:r>
-        <w:rPr>
-          <w:rFonts w:ascii="Nirmala UI" w:hAnsi="Nirmala UI" w:cs="Nirmala UI"/>
-        </w:rPr>
-        <w:t>অসুবিধা</w:t>
-      </w:r>
-      <w:proofErr w:type="spellEnd"/>
-      <w:r>
-        <w:t xml:space="preserve"> </w:t>
-      </w:r>
-      <w:proofErr w:type="spellStart"/>
-      <w:r>
-        <w:rPr>
-          <w:rFonts w:ascii="Nirmala UI" w:hAnsi="Nirmala UI" w:cs="Nirmala UI"/>
-        </w:rPr>
-        <w:t>হতে</w:t>
-      </w:r>
-      <w:proofErr w:type="spellEnd"/>
-      <w:r>
-        <w:t xml:space="preserve"> </w:t>
-      </w:r>
-      <w:proofErr w:type="spellStart"/>
-      <w:r>
-        <w:rPr>
-          <w:rFonts w:ascii="Nirmala UI" w:hAnsi="Nirmala UI" w:cs="Nirmala UI"/>
-        </w:rPr>
-        <w:t>পারে</w:t>
-      </w:r>
-      <w:proofErr w:type="spellEnd"/>
-    </w:p>
-    <w:p>
-      <w:pPr>
-        <w:pStyle w:val="NormalWeb"/>
-        <w:numPr>
-          <w:ilvl w:val="0"/>
-          <w:numId w:val="4"/>
-        </w:numPr>
-      </w:pPr>
-      <w:r>
-        <w:t xml:space="preserve">💢 </w:t>
-      </w:r>
-      <w:r>
-        <w:rPr>
-          <w:rStyle w:val="Strong"/>
-        </w:rPr>
-        <w:t>Difficult for reporting</w:t>
-      </w:r>
-      <w:r>
-        <w:t xml:space="preserve"> — </w:t>
-      </w:r>
-      <w:proofErr w:type="spellStart"/>
-      <w:r>
-        <w:rPr>
-          <w:rFonts w:ascii="Nirmala UI" w:hAnsi="Nirmala UI" w:cs="Nirmala UI"/>
-        </w:rPr>
-        <w:t>রিপোর্ট</w:t>
-      </w:r>
-      <w:proofErr w:type="spellEnd"/>
-      <w:r>
-        <w:t xml:space="preserve"> </w:t>
-      </w:r>
-      <w:proofErr w:type="spellStart"/>
-      <w:r>
-        <w:rPr>
-          <w:rFonts w:ascii="Nirmala UI" w:hAnsi="Nirmala UI" w:cs="Nirmala UI"/>
-        </w:rPr>
-        <w:t>তৈরি</w:t>
-      </w:r>
-      <w:proofErr w:type="spellEnd"/>
-      <w:r>
-        <w:t xml:space="preserve"> </w:t>
-      </w:r>
-      <w:proofErr w:type="spellStart"/>
-      <w:r>
-        <w:rPr>
-          <w:rFonts w:ascii="Nirmala UI" w:hAnsi="Nirmala UI" w:cs="Nirmala UI"/>
-        </w:rPr>
-        <w:t>করতে</w:t>
-      </w:r>
-      <w:proofErr w:type="spellEnd"/>
-      <w:r>
-        <w:t xml:space="preserve"> </w:t>
-      </w:r>
-      <w:proofErr w:type="spellStart"/>
-      <w:r>
-        <w:rPr>
-          <w:rFonts w:ascii="Nirmala UI" w:hAnsi="Nirmala UI" w:cs="Nirmala UI"/>
-        </w:rPr>
-        <w:t>বেশি</w:t>
-      </w:r>
-      <w:proofErr w:type="spellEnd"/>
-      <w:r>
-        <w:t xml:space="preserve"> table access </w:t>
-      </w:r>
-      <w:proofErr w:type="spellStart"/>
-      <w:r>
-        <w:rPr>
-          <w:rFonts w:ascii="Nirmala UI" w:hAnsi="Nirmala UI" w:cs="Nirmala UI"/>
-        </w:rPr>
-        <w:t>করতে</w:t>
-      </w:r>
-      <w:proofErr w:type="spellEnd"/>
-      <w:r>
-        <w:t xml:space="preserve"> </w:t>
-      </w:r>
-      <w:proofErr w:type="spellStart"/>
-      <w:r>
-        <w:rPr>
-          <w:rFonts w:ascii="Nirmala UI" w:hAnsi="Nirmala UI" w:cs="Nirmala UI"/>
-        </w:rPr>
-        <w:t>হয়</w:t>
-      </w:r>
-      <w:proofErr w:type="spellEnd"/>
+        <w:spacing w:after="0" w:line="240" w:lineRule="auto"/>
+        <w:rPr>
+          <w:b/>
+          <w:sz w:val="26"/>
+        </w:rPr>
+      </w:pPr>
+      <w:r>
+        <w:rPr>
+          <w:b/>
+          <w:sz w:val="26"/>
+        </w:rPr>
+        <w:t>Difference between Normalization and De-normalization</w:t>
+      </w:r>
     </w:p>
     <w:p>
       <w:pPr>
@@ -1426,6 +992,11 @@
       </w:pPr>
       <w:bookmarkStart w:id="0" w:name="_GoBack"/>
       <w:bookmarkEnd w:id="0"/>
+    </w:p>
+    <w:p>
+      <w:pPr>
+        <w:spacing w:after="0" w:line="240" w:lineRule="auto"/>
+      </w:pPr>
     </w:p>
     <w:p>
       <w:pPr>
@@ -1453,6 +1024,9 @@
     <w:p>
       <w:pPr>
         <w:spacing w:after="0" w:line="240" w:lineRule="auto"/>
+        <w:rPr>
+          <w:sz w:val="16"/>
+        </w:rPr>
       </w:pPr>
     </w:p>
     <w:p>
@@ -1462,11 +1036,9 @@
       <w:r>
         <w:t xml:space="preserve">Redundancy means storing the same piece of data in multiple </w:t>
       </w:r>
-      <w:proofErr w:type="gramStart"/>
-      <w:r>
-        <w:t>place</w:t>
-      </w:r>
-      <w:proofErr w:type="gramEnd"/>
+      <w:r>
+        <w:t>places</w:t>
+      </w:r>
       <w:r>
         <w:t xml:space="preserve"> unnecessarily. </w:t>
       </w:r>
@@ -1597,6 +1169,184 @@
     </w:lvl>
   </w:abstractNum>
   <w:abstractNum w:abstractNumId="1">
+    <w:nsid w:val="4916075B"/>
+    <w:multiLevelType w:val="hybridMultilevel"/>
+    <w:tmpl w:val="508A17BC"/>
+    <w:lvl w:ilvl="0" w:tplc="0409000F">
+      <w:start w:val="1"/>
+      <w:numFmt w:val="decimal"/>
+      <w:lvlText w:val="%1."/>
+      <w:lvlJc w:val="left"/>
+      <w:pPr>
+        <w:ind w:left="720" w:hanging="360"/>
+      </w:pPr>
+      <w:rPr>
+        <w:rFonts w:hint="default"/>
+      </w:rPr>
+    </w:lvl>
+    <w:lvl w:ilvl="1" w:tplc="04090019" w:tentative="1">
+      <w:start w:val="1"/>
+      <w:numFmt w:val="lowerLetter"/>
+      <w:lvlText w:val="%2."/>
+      <w:lvlJc w:val="left"/>
+      <w:pPr>
+        <w:ind w:left="1440" w:hanging="360"/>
+      </w:pPr>
+    </w:lvl>
+    <w:lvl w:ilvl="2" w:tplc="0409001B" w:tentative="1">
+      <w:start w:val="1"/>
+      <w:numFmt w:val="lowerRoman"/>
+      <w:lvlText w:val="%3."/>
+      <w:lvlJc w:val="right"/>
+      <w:pPr>
+        <w:ind w:left="2160" w:hanging="180"/>
+      </w:pPr>
+    </w:lvl>
+    <w:lvl w:ilvl="3" w:tplc="0409000F" w:tentative="1">
+      <w:start w:val="1"/>
+      <w:numFmt w:val="decimal"/>
+      <w:lvlText w:val="%4."/>
+      <w:lvlJc w:val="left"/>
+      <w:pPr>
+        <w:ind w:left="2880" w:hanging="360"/>
+      </w:pPr>
+    </w:lvl>
+    <w:lvl w:ilvl="4" w:tplc="04090019" w:tentative="1">
+      <w:start w:val="1"/>
+      <w:numFmt w:val="lowerLetter"/>
+      <w:lvlText w:val="%5."/>
+      <w:lvlJc w:val="left"/>
+      <w:pPr>
+        <w:ind w:left="3600" w:hanging="360"/>
+      </w:pPr>
+    </w:lvl>
+    <w:lvl w:ilvl="5" w:tplc="0409001B" w:tentative="1">
+      <w:start w:val="1"/>
+      <w:numFmt w:val="lowerRoman"/>
+      <w:lvlText w:val="%6."/>
+      <w:lvlJc w:val="right"/>
+      <w:pPr>
+        <w:ind w:left="4320" w:hanging="180"/>
+      </w:pPr>
+    </w:lvl>
+    <w:lvl w:ilvl="6" w:tplc="0409000F" w:tentative="1">
+      <w:start w:val="1"/>
+      <w:numFmt w:val="decimal"/>
+      <w:lvlText w:val="%7."/>
+      <w:lvlJc w:val="left"/>
+      <w:pPr>
+        <w:ind w:left="5040" w:hanging="360"/>
+      </w:pPr>
+    </w:lvl>
+    <w:lvl w:ilvl="7" w:tplc="04090019" w:tentative="1">
+      <w:start w:val="1"/>
+      <w:numFmt w:val="lowerLetter"/>
+      <w:lvlText w:val="%8."/>
+      <w:lvlJc w:val="left"/>
+      <w:pPr>
+        <w:ind w:left="5760" w:hanging="360"/>
+      </w:pPr>
+    </w:lvl>
+    <w:lvl w:ilvl="8" w:tplc="0409001B" w:tentative="1">
+      <w:start w:val="1"/>
+      <w:numFmt w:val="lowerRoman"/>
+      <w:lvlText w:val="%9."/>
+      <w:lvlJc w:val="right"/>
+      <w:pPr>
+        <w:ind w:left="6480" w:hanging="180"/>
+      </w:pPr>
+    </w:lvl>
+  </w:abstractNum>
+  <w:abstractNum w:abstractNumId="2">
+    <w:nsid w:val="538F66F0"/>
+    <w:multiLevelType w:val="hybridMultilevel"/>
+    <w:tmpl w:val="C62619A6"/>
+    <w:lvl w:ilvl="0" w:tplc="0409000F">
+      <w:start w:val="1"/>
+      <w:numFmt w:val="decimal"/>
+      <w:lvlText w:val="%1."/>
+      <w:lvlJc w:val="left"/>
+      <w:pPr>
+        <w:ind w:left="720" w:hanging="360"/>
+      </w:pPr>
+      <w:rPr>
+        <w:rFonts w:hint="default"/>
+      </w:rPr>
+    </w:lvl>
+    <w:lvl w:ilvl="1" w:tplc="04090019" w:tentative="1">
+      <w:start w:val="1"/>
+      <w:numFmt w:val="lowerLetter"/>
+      <w:lvlText w:val="%2."/>
+      <w:lvlJc w:val="left"/>
+      <w:pPr>
+        <w:ind w:left="1440" w:hanging="360"/>
+      </w:pPr>
+    </w:lvl>
+    <w:lvl w:ilvl="2" w:tplc="0409001B" w:tentative="1">
+      <w:start w:val="1"/>
+      <w:numFmt w:val="lowerRoman"/>
+      <w:lvlText w:val="%3."/>
+      <w:lvlJc w:val="right"/>
+      <w:pPr>
+        <w:ind w:left="2160" w:hanging="180"/>
+      </w:pPr>
+    </w:lvl>
+    <w:lvl w:ilvl="3" w:tplc="0409000F" w:tentative="1">
+      <w:start w:val="1"/>
+      <w:numFmt w:val="decimal"/>
+      <w:lvlText w:val="%4."/>
+      <w:lvlJc w:val="left"/>
+      <w:pPr>
+        <w:ind w:left="2880" w:hanging="360"/>
+      </w:pPr>
+    </w:lvl>
+    <w:lvl w:ilvl="4" w:tplc="04090019" w:tentative="1">
+      <w:start w:val="1"/>
+      <w:numFmt w:val="lowerLetter"/>
+      <w:lvlText w:val="%5."/>
+      <w:lvlJc w:val="left"/>
+      <w:pPr>
+        <w:ind w:left="3600" w:hanging="360"/>
+      </w:pPr>
+    </w:lvl>
+    <w:lvl w:ilvl="5" w:tplc="0409001B" w:tentative="1">
+      <w:start w:val="1"/>
+      <w:numFmt w:val="lowerRoman"/>
+      <w:lvlText w:val="%6."/>
+      <w:lvlJc w:val="right"/>
+      <w:pPr>
+        <w:ind w:left="4320" w:hanging="180"/>
+      </w:pPr>
+    </w:lvl>
+    <w:lvl w:ilvl="6" w:tplc="0409000F" w:tentative="1">
+      <w:start w:val="1"/>
+      <w:numFmt w:val="decimal"/>
+      <w:lvlText w:val="%7."/>
+      <w:lvlJc w:val="left"/>
+      <w:pPr>
+        <w:ind w:left="5040" w:hanging="360"/>
+      </w:pPr>
+    </w:lvl>
+    <w:lvl w:ilvl="7" w:tplc="04090019" w:tentative="1">
+      <w:start w:val="1"/>
+      <w:numFmt w:val="lowerLetter"/>
+      <w:lvlText w:val="%8."/>
+      <w:lvlJc w:val="left"/>
+      <w:pPr>
+        <w:ind w:left="5760" w:hanging="360"/>
+      </w:pPr>
+    </w:lvl>
+    <w:lvl w:ilvl="8" w:tplc="0409001B" w:tentative="1">
+      <w:start w:val="1"/>
+      <w:numFmt w:val="lowerRoman"/>
+      <w:lvlText w:val="%9."/>
+      <w:lvlJc w:val="right"/>
+      <w:pPr>
+        <w:ind w:left="6480" w:hanging="180"/>
+      </w:pPr>
+    </w:lvl>
+  </w:abstractNum>
+  <w:abstractNum w:abstractNumId="3">
     <w:nsid w:val="5C493724"/>
     <w:multiLevelType w:val="hybridMultilevel"/>
     <w:tmpl w:val="1D42C7B4"/>
@@ -1685,7 +1435,7 @@
       </w:pPr>
     </w:lvl>
   </w:abstractNum>
-  <w:abstractNum w:abstractNumId="2">
+  <w:abstractNum w:abstractNumId="4">
     <w:nsid w:val="687526D4"/>
     <w:multiLevelType w:val="hybridMultilevel"/>
     <w:tmpl w:val="3E7A3CD2"/>
@@ -1774,7 +1524,7 @@
       </w:pPr>
     </w:lvl>
   </w:abstractNum>
-  <w:abstractNum w:abstractNumId="3">
+  <w:abstractNum w:abstractNumId="5">
     <w:nsid w:val="6BF25FE6"/>
     <w:multiLevelType w:val="multilevel"/>
     <w:tmpl w:val="69880872"/>
@@ -1887,17 +1637,115 @@
       </w:pPr>
     </w:lvl>
   </w:abstractNum>
+  <w:abstractNum w:abstractNumId="6">
+    <w:nsid w:val="7C9C31F1"/>
+    <w:multiLevelType w:val="hybridMultilevel"/>
+    <w:tmpl w:val="ED5C8DE0"/>
+    <w:lvl w:ilvl="0" w:tplc="0409000F">
+      <w:start w:val="1"/>
+      <w:numFmt w:val="decimal"/>
+      <w:lvlText w:val="%1."/>
+      <w:lvlJc w:val="left"/>
+      <w:pPr>
+        <w:ind w:left="720" w:hanging="360"/>
+      </w:pPr>
+      <w:rPr>
+        <w:rFonts w:hint="default"/>
+      </w:rPr>
+    </w:lvl>
+    <w:lvl w:ilvl="1" w:tplc="04090019" w:tentative="1">
+      <w:start w:val="1"/>
+      <w:numFmt w:val="lowerLetter"/>
+      <w:lvlText w:val="%2."/>
+      <w:lvlJc w:val="left"/>
+      <w:pPr>
+        <w:ind w:left="1440" w:hanging="360"/>
+      </w:pPr>
+    </w:lvl>
+    <w:lvl w:ilvl="2" w:tplc="0409001B" w:tentative="1">
+      <w:start w:val="1"/>
+      <w:numFmt w:val="lowerRoman"/>
+      <w:lvlText w:val="%3."/>
+      <w:lvlJc w:val="right"/>
+      <w:pPr>
+        <w:ind w:left="2160" w:hanging="180"/>
+      </w:pPr>
+    </w:lvl>
+    <w:lvl w:ilvl="3" w:tplc="0409000F" w:tentative="1">
+      <w:start w:val="1"/>
+      <w:numFmt w:val="decimal"/>
+      <w:lvlText w:val="%4."/>
+      <w:lvlJc w:val="left"/>
+      <w:pPr>
+        <w:ind w:left="2880" w:hanging="360"/>
+      </w:pPr>
+    </w:lvl>
+    <w:lvl w:ilvl="4" w:tplc="04090019" w:tentative="1">
+      <w:start w:val="1"/>
+      <w:numFmt w:val="lowerLetter"/>
+      <w:lvlText w:val="%5."/>
+      <w:lvlJc w:val="left"/>
+      <w:pPr>
+        <w:ind w:left="3600" w:hanging="360"/>
+      </w:pPr>
+    </w:lvl>
+    <w:lvl w:ilvl="5" w:tplc="0409001B" w:tentative="1">
+      <w:start w:val="1"/>
+      <w:numFmt w:val="lowerRoman"/>
+      <w:lvlText w:val="%6."/>
+      <w:lvlJc w:val="right"/>
+      <w:pPr>
+        <w:ind w:left="4320" w:hanging="180"/>
+      </w:pPr>
+    </w:lvl>
+    <w:lvl w:ilvl="6" w:tplc="0409000F" w:tentative="1">
+      <w:start w:val="1"/>
+      <w:numFmt w:val="decimal"/>
+      <w:lvlText w:val="%7."/>
+      <w:lvlJc w:val="left"/>
+      <w:pPr>
+        <w:ind w:left="5040" w:hanging="360"/>
+      </w:pPr>
+    </w:lvl>
+    <w:lvl w:ilvl="7" w:tplc="04090019" w:tentative="1">
+      <w:start w:val="1"/>
+      <w:numFmt w:val="lowerLetter"/>
+      <w:lvlText w:val="%8."/>
+      <w:lvlJc w:val="left"/>
+      <w:pPr>
+        <w:ind w:left="5760" w:hanging="360"/>
+      </w:pPr>
+    </w:lvl>
+    <w:lvl w:ilvl="8" w:tplc="0409001B" w:tentative="1">
+      <w:start w:val="1"/>
+      <w:numFmt w:val="lowerRoman"/>
+      <w:lvlText w:val="%9."/>
+      <w:lvlJc w:val="right"/>
+      <w:pPr>
+        <w:ind w:left="6480" w:hanging="180"/>
+      </w:pPr>
+    </w:lvl>
+  </w:abstractNum>
   <w:num w:numId="1">
-    <w:abstractNumId w:val="2"/>
+    <w:abstractNumId w:val="4"/>
   </w:num>
   <w:num w:numId="2">
-    <w:abstractNumId w:val="1"/>
+    <w:abstractNumId w:val="3"/>
   </w:num>
   <w:num w:numId="3">
-    <w:abstractNumId w:val="3"/>
+    <w:abstractNumId w:val="5"/>
   </w:num>
   <w:num w:numId="4">
     <w:abstractNumId w:val="0"/>
+  </w:num>
+  <w:num w:numId="5">
+    <w:abstractNumId w:val="2"/>
+  </w:num>
+  <w:num w:numId="6">
+    <w:abstractNumId w:val="6"/>
+  </w:num>
+  <w:num w:numId="7">
+    <w:abstractNumId w:val="1"/>
   </w:num>
 </w:numbering>
 </file>

</xml_diff>

<commit_message>
difference between normalization and denormalization organized
</commit_message>
<xml_diff>
--- a/DB Normalization/Normalization_Details.docx
+++ b/DB Normalization/Normalization_Details.docx
@@ -410,588 +410,96 @@
     </w:p>
     <w:p>
       <w:pPr>
-        <w:pStyle w:val="ListParagraph"/>
-        <w:numPr>
-          <w:ilvl w:val="0"/>
-          <w:numId w:val="5"/>
-        </w:numPr>
-        <w:spacing w:before="100" w:beforeAutospacing="1" w:after="100" w:afterAutospacing="1" w:line="240" w:lineRule="auto"/>
-        <w:outlineLvl w:val="1"/>
-        <w:rPr>
-          <w:rFonts w:ascii="Times New Roman" w:eastAsia="Times New Roman" w:hAnsi="Times New Roman" w:cs="Times New Roman"/>
+        <w:spacing w:after="0" w:line="240" w:lineRule="auto"/>
+        <w:rPr>
           <w:b/>
-          <w:bCs/>
-          <w:sz w:val="36"/>
-          <w:szCs w:val="36"/>
-        </w:rPr>
-      </w:pPr>
-      <w:r>
-        <w:rPr>
-          <w:rFonts w:ascii="Times New Roman" w:eastAsia="Times New Roman" w:hAnsi="Times New Roman" w:cs="Times New Roman"/>
-          <w:b/>
-          <w:bCs/>
-          <w:sz w:val="36"/>
-          <w:szCs w:val="36"/>
-        </w:rPr>
-        <w:lastRenderedPageBreak/>
-        <w:t xml:space="preserve">Difference between Normalization and </w:t>
-      </w:r>
-      <w:proofErr w:type="spellStart"/>
-      <w:r>
-        <w:rPr>
-          <w:rFonts w:ascii="Times New Roman" w:eastAsia="Times New Roman" w:hAnsi="Times New Roman" w:cs="Times New Roman"/>
-          <w:b/>
-          <w:bCs/>
-          <w:sz w:val="36"/>
-          <w:szCs w:val="36"/>
-        </w:rPr>
-        <w:t>Denormalization</w:t>
-      </w:r>
-      <w:proofErr w:type="spellEnd"/>
-    </w:p>
-    <w:tbl>
-      <w:tblPr>
-        <w:tblW w:w="0" w:type="auto"/>
-        <w:tblCellSpacing w:w="15" w:type="dxa"/>
-        <w:tblCellMar>
-          <w:top w:w="15" w:type="dxa"/>
-          <w:left w:w="15" w:type="dxa"/>
-          <w:bottom w:w="15" w:type="dxa"/>
-          <w:right w:w="15" w:type="dxa"/>
-        </w:tblCellMar>
-        <w:tblLook w:val="04A0" w:firstRow="1" w:lastRow="0" w:firstColumn="1" w:lastColumn="0" w:noHBand="0" w:noVBand="1"/>
-      </w:tblPr>
-      <w:tblGrid>
-        <w:gridCol w:w="1662"/>
-        <w:gridCol w:w="3886"/>
-        <w:gridCol w:w="3894"/>
-      </w:tblGrid>
-      <w:tr>
-        <w:trPr>
-          <w:tblHeader/>
-          <w:tblCellSpacing w:w="15" w:type="dxa"/>
-        </w:trPr>
-        <w:tc>
-          <w:tcPr>
-            <w:tcW w:w="0" w:type="auto"/>
-            <w:vAlign w:val="center"/>
-            <w:hideMark/>
-          </w:tcPr>
-          <w:p>
-            <w:pPr>
-              <w:spacing w:after="0" w:line="240" w:lineRule="auto"/>
-              <w:jc w:val="center"/>
-              <w:rPr>
-                <w:rFonts w:ascii="Times New Roman" w:eastAsia="Times New Roman" w:hAnsi="Times New Roman" w:cs="Times New Roman"/>
-                <w:b/>
-                <w:bCs/>
-                <w:sz w:val="24"/>
-                <w:szCs w:val="24"/>
-              </w:rPr>
-            </w:pPr>
-            <w:r>
-              <w:rPr>
-                <w:rFonts w:ascii="Times New Roman" w:eastAsia="Times New Roman" w:hAnsi="Times New Roman" w:cs="Times New Roman"/>
-                <w:b/>
-                <w:bCs/>
-                <w:sz w:val="24"/>
-                <w:szCs w:val="24"/>
-              </w:rPr>
-              <w:t>Feature</w:t>
-            </w:r>
-          </w:p>
-        </w:tc>
-        <w:tc>
-          <w:tcPr>
-            <w:tcW w:w="0" w:type="auto"/>
-            <w:vAlign w:val="center"/>
-            <w:hideMark/>
-          </w:tcPr>
-          <w:p>
-            <w:pPr>
-              <w:spacing w:after="0" w:line="240" w:lineRule="auto"/>
-              <w:jc w:val="center"/>
-              <w:rPr>
-                <w:rFonts w:ascii="Times New Roman" w:eastAsia="Times New Roman" w:hAnsi="Times New Roman" w:cs="Times New Roman"/>
-                <w:b/>
-                <w:bCs/>
-                <w:sz w:val="24"/>
-                <w:szCs w:val="24"/>
-              </w:rPr>
-            </w:pPr>
-            <w:r>
-              <w:rPr>
-                <w:rFonts w:ascii="Times New Roman" w:eastAsia="Times New Roman" w:hAnsi="Times New Roman" w:cs="Times New Roman"/>
-                <w:b/>
-                <w:bCs/>
-                <w:sz w:val="24"/>
-                <w:szCs w:val="24"/>
-              </w:rPr>
-              <w:t>Normalization</w:t>
-            </w:r>
-          </w:p>
-        </w:tc>
-        <w:tc>
-          <w:tcPr>
-            <w:tcW w:w="0" w:type="auto"/>
-            <w:vAlign w:val="center"/>
-            <w:hideMark/>
-          </w:tcPr>
-          <w:p>
-            <w:pPr>
-              <w:spacing w:after="0" w:line="240" w:lineRule="auto"/>
-              <w:jc w:val="center"/>
-              <w:rPr>
-                <w:rFonts w:ascii="Times New Roman" w:eastAsia="Times New Roman" w:hAnsi="Times New Roman" w:cs="Times New Roman"/>
-                <w:b/>
-                <w:bCs/>
-                <w:sz w:val="24"/>
-                <w:szCs w:val="24"/>
-              </w:rPr>
-            </w:pPr>
-            <w:proofErr w:type="spellStart"/>
-            <w:r>
-              <w:rPr>
-                <w:rFonts w:ascii="Times New Roman" w:eastAsia="Times New Roman" w:hAnsi="Times New Roman" w:cs="Times New Roman"/>
-                <w:b/>
-                <w:bCs/>
-                <w:sz w:val="24"/>
-                <w:szCs w:val="24"/>
-              </w:rPr>
-              <w:t>Denormalization</w:t>
-            </w:r>
-            <w:proofErr w:type="spellEnd"/>
-          </w:p>
-        </w:tc>
-      </w:tr>
-      <w:tr>
-        <w:trPr>
-          <w:tblCellSpacing w:w="15" w:type="dxa"/>
-        </w:trPr>
-        <w:tc>
-          <w:tcPr>
-            <w:tcW w:w="0" w:type="auto"/>
-            <w:vAlign w:val="center"/>
-            <w:hideMark/>
-          </w:tcPr>
-          <w:p>
-            <w:pPr>
-              <w:spacing w:after="0" w:line="240" w:lineRule="auto"/>
-              <w:rPr>
-                <w:rFonts w:ascii="Times New Roman" w:eastAsia="Times New Roman" w:hAnsi="Times New Roman" w:cs="Times New Roman"/>
-                <w:sz w:val="24"/>
-                <w:szCs w:val="24"/>
-              </w:rPr>
-            </w:pPr>
-            <w:r>
-              <w:rPr>
-                <w:rFonts w:ascii="Times New Roman" w:eastAsia="Times New Roman" w:hAnsi="Times New Roman" w:cs="Times New Roman"/>
-                <w:sz w:val="24"/>
-                <w:szCs w:val="24"/>
-              </w:rPr>
-              <w:t>🔍 Purpose</w:t>
-            </w:r>
-          </w:p>
-        </w:tc>
-        <w:tc>
-          <w:tcPr>
-            <w:tcW w:w="0" w:type="auto"/>
-            <w:vAlign w:val="center"/>
-            <w:hideMark/>
-          </w:tcPr>
-          <w:p>
-            <w:pPr>
-              <w:spacing w:after="0" w:line="240" w:lineRule="auto"/>
-              <w:rPr>
-                <w:rFonts w:ascii="Times New Roman" w:eastAsia="Times New Roman" w:hAnsi="Times New Roman" w:cs="Times New Roman"/>
-                <w:sz w:val="24"/>
-                <w:szCs w:val="24"/>
-              </w:rPr>
-            </w:pPr>
-            <w:r>
-              <w:rPr>
-                <w:rFonts w:ascii="Times New Roman" w:eastAsia="Times New Roman" w:hAnsi="Times New Roman" w:cs="Times New Roman"/>
-                <w:sz w:val="24"/>
-                <w:szCs w:val="24"/>
-              </w:rPr>
-              <w:t>Reduce redundancy, ensure consistency</w:t>
-            </w:r>
-          </w:p>
-        </w:tc>
-        <w:tc>
-          <w:tcPr>
-            <w:tcW w:w="0" w:type="auto"/>
-            <w:vAlign w:val="center"/>
-            <w:hideMark/>
-          </w:tcPr>
-          <w:p>
-            <w:pPr>
-              <w:spacing w:after="0" w:line="240" w:lineRule="auto"/>
-              <w:rPr>
-                <w:rFonts w:ascii="Times New Roman" w:eastAsia="Times New Roman" w:hAnsi="Times New Roman" w:cs="Times New Roman"/>
-                <w:sz w:val="24"/>
-                <w:szCs w:val="24"/>
-              </w:rPr>
-            </w:pPr>
-            <w:r>
-              <w:rPr>
-                <w:rFonts w:ascii="Times New Roman" w:eastAsia="Times New Roman" w:hAnsi="Times New Roman" w:cs="Times New Roman"/>
-                <w:sz w:val="24"/>
-                <w:szCs w:val="24"/>
-              </w:rPr>
-              <w:t>Improve read/query performance</w:t>
-            </w:r>
-          </w:p>
-        </w:tc>
-      </w:tr>
-      <w:tr>
-        <w:trPr>
-          <w:tblCellSpacing w:w="15" w:type="dxa"/>
-        </w:trPr>
-        <w:tc>
-          <w:tcPr>
-            <w:tcW w:w="0" w:type="auto"/>
-            <w:vAlign w:val="center"/>
-            <w:hideMark/>
-          </w:tcPr>
-          <w:p>
-            <w:pPr>
-              <w:spacing w:after="0" w:line="240" w:lineRule="auto"/>
-              <w:rPr>
-                <w:rFonts w:ascii="Times New Roman" w:eastAsia="Times New Roman" w:hAnsi="Times New Roman" w:cs="Times New Roman"/>
-                <w:sz w:val="24"/>
-                <w:szCs w:val="24"/>
-              </w:rPr>
-            </w:pPr>
-            <w:r>
-              <w:rPr>
-                <w:rFonts w:ascii="Times New Roman" w:eastAsia="Times New Roman" w:hAnsi="Times New Roman" w:cs="Times New Roman"/>
-                <w:sz w:val="24"/>
-                <w:szCs w:val="24"/>
-              </w:rPr>
-              <w:t>📦 Data Storage</w:t>
-            </w:r>
-          </w:p>
-        </w:tc>
-        <w:tc>
-          <w:tcPr>
-            <w:tcW w:w="0" w:type="auto"/>
-            <w:vAlign w:val="center"/>
-            <w:hideMark/>
-          </w:tcPr>
-          <w:p>
-            <w:pPr>
-              <w:spacing w:after="0" w:line="240" w:lineRule="auto"/>
-              <w:rPr>
-                <w:rFonts w:ascii="Times New Roman" w:eastAsia="Times New Roman" w:hAnsi="Times New Roman" w:cs="Times New Roman"/>
-                <w:sz w:val="24"/>
-                <w:szCs w:val="24"/>
-              </w:rPr>
-            </w:pPr>
-            <w:r>
-              <w:rPr>
-                <w:rFonts w:ascii="Times New Roman" w:eastAsia="Times New Roman" w:hAnsi="Times New Roman" w:cs="Times New Roman"/>
-                <w:sz w:val="24"/>
-                <w:szCs w:val="24"/>
-              </w:rPr>
-              <w:t>Less storage, compact</w:t>
-            </w:r>
-          </w:p>
-        </w:tc>
-        <w:tc>
-          <w:tcPr>
-            <w:tcW w:w="0" w:type="auto"/>
-            <w:vAlign w:val="center"/>
-            <w:hideMark/>
-          </w:tcPr>
-          <w:p>
-            <w:pPr>
-              <w:spacing w:after="0" w:line="240" w:lineRule="auto"/>
-              <w:rPr>
-                <w:rFonts w:ascii="Times New Roman" w:eastAsia="Times New Roman" w:hAnsi="Times New Roman" w:cs="Times New Roman"/>
-                <w:sz w:val="24"/>
-                <w:szCs w:val="24"/>
-              </w:rPr>
-            </w:pPr>
-            <w:r>
-              <w:rPr>
-                <w:rFonts w:ascii="Times New Roman" w:eastAsia="Times New Roman" w:hAnsi="Times New Roman" w:cs="Times New Roman"/>
-                <w:sz w:val="24"/>
-                <w:szCs w:val="24"/>
-              </w:rPr>
-              <w:t>More storage, duplicate data</w:t>
-            </w:r>
-          </w:p>
-        </w:tc>
-      </w:tr>
-      <w:tr>
-        <w:trPr>
-          <w:tblCellSpacing w:w="15" w:type="dxa"/>
-        </w:trPr>
-        <w:tc>
-          <w:tcPr>
-            <w:tcW w:w="0" w:type="auto"/>
-            <w:vAlign w:val="center"/>
-            <w:hideMark/>
-          </w:tcPr>
-          <w:p>
-            <w:pPr>
-              <w:spacing w:after="0" w:line="240" w:lineRule="auto"/>
-              <w:rPr>
-                <w:rFonts w:ascii="Times New Roman" w:eastAsia="Times New Roman" w:hAnsi="Times New Roman" w:cs="Times New Roman"/>
-                <w:sz w:val="24"/>
-                <w:szCs w:val="24"/>
-              </w:rPr>
-            </w:pPr>
-            <w:r>
-              <w:rPr>
-                <w:rFonts w:ascii="Times New Roman" w:eastAsia="Times New Roman" w:hAnsi="Times New Roman" w:cs="Times New Roman"/>
-                <w:sz w:val="24"/>
-                <w:szCs w:val="24"/>
-              </w:rPr>
-              <w:t>🔁 Joins</w:t>
-            </w:r>
-          </w:p>
-        </w:tc>
-        <w:tc>
-          <w:tcPr>
-            <w:tcW w:w="0" w:type="auto"/>
-            <w:vAlign w:val="center"/>
-            <w:hideMark/>
-          </w:tcPr>
-          <w:p>
-            <w:pPr>
-              <w:spacing w:after="0" w:line="240" w:lineRule="auto"/>
-              <w:rPr>
-                <w:rFonts w:ascii="Times New Roman" w:eastAsia="Times New Roman" w:hAnsi="Times New Roman" w:cs="Times New Roman"/>
-                <w:sz w:val="24"/>
-                <w:szCs w:val="24"/>
-              </w:rPr>
-            </w:pPr>
-            <w:r>
-              <w:rPr>
-                <w:rFonts w:ascii="Times New Roman" w:eastAsia="Times New Roman" w:hAnsi="Times New Roman" w:cs="Times New Roman"/>
-                <w:sz w:val="24"/>
-                <w:szCs w:val="24"/>
-              </w:rPr>
-              <w:t>More joins needed</w:t>
-            </w:r>
-          </w:p>
-        </w:tc>
-        <w:tc>
-          <w:tcPr>
-            <w:tcW w:w="0" w:type="auto"/>
-            <w:vAlign w:val="center"/>
-            <w:hideMark/>
-          </w:tcPr>
-          <w:p>
-            <w:pPr>
-              <w:spacing w:after="0" w:line="240" w:lineRule="auto"/>
-              <w:rPr>
-                <w:rFonts w:ascii="Times New Roman" w:eastAsia="Times New Roman" w:hAnsi="Times New Roman" w:cs="Times New Roman"/>
-                <w:sz w:val="24"/>
-                <w:szCs w:val="24"/>
-              </w:rPr>
-            </w:pPr>
-            <w:r>
-              <w:rPr>
-                <w:rFonts w:ascii="Times New Roman" w:eastAsia="Times New Roman" w:hAnsi="Times New Roman" w:cs="Times New Roman"/>
-                <w:sz w:val="24"/>
-                <w:szCs w:val="24"/>
-              </w:rPr>
-              <w:t>Fewer joins</w:t>
-            </w:r>
-          </w:p>
-        </w:tc>
-      </w:tr>
-      <w:tr>
-        <w:trPr>
-          <w:tblCellSpacing w:w="15" w:type="dxa"/>
-        </w:trPr>
-        <w:tc>
-          <w:tcPr>
-            <w:tcW w:w="0" w:type="auto"/>
-            <w:vAlign w:val="center"/>
-            <w:hideMark/>
-          </w:tcPr>
-          <w:p>
-            <w:pPr>
-              <w:spacing w:after="0" w:line="240" w:lineRule="auto"/>
-              <w:rPr>
-                <w:rFonts w:ascii="Times New Roman" w:eastAsia="Times New Roman" w:hAnsi="Times New Roman" w:cs="Times New Roman"/>
-                <w:sz w:val="24"/>
-                <w:szCs w:val="24"/>
-              </w:rPr>
-            </w:pPr>
-            <w:r>
-              <w:rPr>
-                <w:rFonts w:ascii="Times New Roman" w:eastAsia="Times New Roman" w:hAnsi="Times New Roman" w:cs="Times New Roman"/>
-                <w:sz w:val="24"/>
-                <w:szCs w:val="24"/>
-              </w:rPr>
-              <w:t>⚠️ Redundancy</w:t>
-            </w:r>
-          </w:p>
-        </w:tc>
-        <w:tc>
-          <w:tcPr>
-            <w:tcW w:w="0" w:type="auto"/>
-            <w:vAlign w:val="center"/>
-            <w:hideMark/>
-          </w:tcPr>
-          <w:p>
-            <w:pPr>
-              <w:spacing w:after="0" w:line="240" w:lineRule="auto"/>
-              <w:rPr>
-                <w:rFonts w:ascii="Times New Roman" w:eastAsia="Times New Roman" w:hAnsi="Times New Roman" w:cs="Times New Roman"/>
-                <w:sz w:val="24"/>
-                <w:szCs w:val="24"/>
-              </w:rPr>
-            </w:pPr>
-            <w:r>
-              <w:rPr>
-                <w:rFonts w:ascii="Times New Roman" w:eastAsia="Times New Roman" w:hAnsi="Times New Roman" w:cs="Times New Roman"/>
-                <w:sz w:val="24"/>
-                <w:szCs w:val="24"/>
-              </w:rPr>
-              <w:t>Redundancy removed</w:t>
-            </w:r>
-          </w:p>
-        </w:tc>
-        <w:tc>
-          <w:tcPr>
-            <w:tcW w:w="0" w:type="auto"/>
-            <w:vAlign w:val="center"/>
-            <w:hideMark/>
-          </w:tcPr>
-          <w:p>
-            <w:pPr>
-              <w:spacing w:after="0" w:line="240" w:lineRule="auto"/>
-              <w:rPr>
-                <w:rFonts w:ascii="Times New Roman" w:eastAsia="Times New Roman" w:hAnsi="Times New Roman" w:cs="Times New Roman"/>
-                <w:sz w:val="24"/>
-                <w:szCs w:val="24"/>
-              </w:rPr>
-            </w:pPr>
-            <w:r>
-              <w:rPr>
-                <w:rFonts w:ascii="Times New Roman" w:eastAsia="Times New Roman" w:hAnsi="Times New Roman" w:cs="Times New Roman"/>
-                <w:sz w:val="24"/>
-                <w:szCs w:val="24"/>
-              </w:rPr>
-              <w:t>Redundancy introduced</w:t>
-            </w:r>
-          </w:p>
-        </w:tc>
-      </w:tr>
-      <w:tr>
-        <w:trPr>
-          <w:tblCellSpacing w:w="15" w:type="dxa"/>
-        </w:trPr>
-        <w:tc>
-          <w:tcPr>
-            <w:tcW w:w="0" w:type="auto"/>
-            <w:vAlign w:val="center"/>
-            <w:hideMark/>
-          </w:tcPr>
-          <w:p>
-            <w:pPr>
-              <w:spacing w:after="0" w:line="240" w:lineRule="auto"/>
-              <w:rPr>
-                <w:rFonts w:ascii="Times New Roman" w:eastAsia="Times New Roman" w:hAnsi="Times New Roman" w:cs="Times New Roman"/>
-                <w:sz w:val="24"/>
-                <w:szCs w:val="24"/>
-              </w:rPr>
-            </w:pPr>
-            <w:r>
-              <w:rPr>
-                <w:rFonts w:ascii="Times New Roman" w:eastAsia="Times New Roman" w:hAnsi="Times New Roman" w:cs="Times New Roman"/>
-                <w:sz w:val="24"/>
-                <w:szCs w:val="24"/>
-              </w:rPr>
-              <w:t>🧩 Data Integrity</w:t>
-            </w:r>
-          </w:p>
-        </w:tc>
-        <w:tc>
-          <w:tcPr>
-            <w:tcW w:w="0" w:type="auto"/>
-            <w:vAlign w:val="center"/>
-            <w:hideMark/>
-          </w:tcPr>
-          <w:p>
-            <w:pPr>
-              <w:spacing w:after="0" w:line="240" w:lineRule="auto"/>
-              <w:rPr>
-                <w:rFonts w:ascii="Times New Roman" w:eastAsia="Times New Roman" w:hAnsi="Times New Roman" w:cs="Times New Roman"/>
-                <w:sz w:val="24"/>
-                <w:szCs w:val="24"/>
-              </w:rPr>
-            </w:pPr>
-            <w:r>
-              <w:rPr>
-                <w:rFonts w:ascii="Times New Roman" w:eastAsia="Times New Roman" w:hAnsi="Times New Roman" w:cs="Times New Roman"/>
-                <w:sz w:val="24"/>
-                <w:szCs w:val="24"/>
-              </w:rPr>
-              <w:t>High data integrity</w:t>
-            </w:r>
-          </w:p>
-        </w:tc>
-        <w:tc>
-          <w:tcPr>
-            <w:tcW w:w="0" w:type="auto"/>
-            <w:vAlign w:val="center"/>
-            <w:hideMark/>
-          </w:tcPr>
-          <w:p>
-            <w:pPr>
-              <w:spacing w:after="0" w:line="240" w:lineRule="auto"/>
-              <w:rPr>
-                <w:rFonts w:ascii="Times New Roman" w:eastAsia="Times New Roman" w:hAnsi="Times New Roman" w:cs="Times New Roman"/>
-                <w:sz w:val="24"/>
-                <w:szCs w:val="24"/>
-              </w:rPr>
-            </w:pPr>
-            <w:r>
-              <w:rPr>
-                <w:rFonts w:ascii="Times New Roman" w:eastAsia="Times New Roman" w:hAnsi="Times New Roman" w:cs="Times New Roman"/>
-                <w:sz w:val="24"/>
-                <w:szCs w:val="24"/>
-              </w:rPr>
-              <w:t>Lower integrity (more chances of error)</w:t>
-            </w:r>
-          </w:p>
-        </w:tc>
-      </w:tr>
-    </w:tbl>
-    <w:p>
-      <w:pPr>
-        <w:spacing w:after="0" w:line="240" w:lineRule="auto"/>
-      </w:pPr>
-    </w:p>
-    <w:p>
-      <w:pPr>
-        <w:spacing w:after="0" w:line="240" w:lineRule="auto"/>
-        <w:rPr>
-          <w:b/>
-          <w:sz w:val="26"/>
-        </w:rPr>
-      </w:pPr>
-      <w:r>
-        <w:rPr>
-          <w:b/>
-          <w:sz w:val="26"/>
-        </w:rPr>
-        <w:t>Difference between Normalization and De-normalization</w:t>
-      </w:r>
-    </w:p>
-    <w:p>
-      <w:pPr>
-        <w:spacing w:after="0" w:line="240" w:lineRule="auto"/>
+          <w:sz w:val="26"/>
+        </w:rPr>
       </w:pPr>
       <w:bookmarkStart w:id="0" w:name="_GoBack"/>
       <w:bookmarkEnd w:id="0"/>
+      <w:r>
+        <w:rPr>
+          <w:b/>
+          <w:sz w:val="26"/>
+        </w:rPr>
+        <w:lastRenderedPageBreak/>
+        <w:t>Difference between Normalization and De-normalization</w:t>
+      </w:r>
+    </w:p>
+    <w:p>
+      <w:pPr>
+        <w:spacing w:after="0" w:line="240" w:lineRule="auto"/>
+      </w:pPr>
+      <w:r>
+        <w:t xml:space="preserve">Normalization </w:t>
+      </w:r>
+    </w:p>
+    <w:p>
+      <w:pPr>
+        <w:spacing w:after="0" w:line="240" w:lineRule="auto"/>
+      </w:pPr>
+      <w:proofErr w:type="gramStart"/>
+      <w:r>
+        <w:t>Purpose  -</w:t>
+      </w:r>
+      <w:proofErr w:type="gramEnd"/>
+      <w:r>
+        <w:t xml:space="preserve"> Reduce redundancy, ensure consistency =&gt; Improve read/query performance</w:t>
+      </w:r>
+    </w:p>
+    <w:p>
+      <w:pPr>
+        <w:spacing w:after="0" w:line="240" w:lineRule="auto"/>
+      </w:pPr>
+      <w:r>
+        <w:t xml:space="preserve">Data Storage – Less storage, compact </w:t>
+      </w:r>
+      <w:r>
+        <w:tab/>
+        <w:t xml:space="preserve">=&gt; </w:t>
+      </w:r>
+      <w:proofErr w:type="gramStart"/>
+      <w:r>
+        <w:t>More</w:t>
+      </w:r>
+      <w:proofErr w:type="gramEnd"/>
+      <w:r>
+        <w:t xml:space="preserve"> storage, duplicate data</w:t>
+      </w:r>
+    </w:p>
+    <w:p>
+      <w:pPr>
+        <w:spacing w:after="0" w:line="240" w:lineRule="auto"/>
+      </w:pPr>
+      <w:proofErr w:type="gramStart"/>
+      <w:r>
+        <w:t>Joins  -</w:t>
+      </w:r>
+      <w:proofErr w:type="gramEnd"/>
+      <w:r>
+        <w:t xml:space="preserve"> More joins needed =&gt; Fewer joins</w:t>
+      </w:r>
+    </w:p>
+    <w:p>
+      <w:pPr>
+        <w:spacing w:after="0" w:line="240" w:lineRule="auto"/>
+      </w:pPr>
+      <w:r>
+        <w:t xml:space="preserve">Redundancy – Redundancy remove =&gt; Redundancy introduced </w:t>
+      </w:r>
+    </w:p>
+    <w:p>
+      <w:pPr>
+        <w:spacing w:after="0" w:line="240" w:lineRule="auto"/>
+      </w:pPr>
+      <w:r>
+        <w:t>Data Integrity - High data integrity</w:t>
+      </w:r>
+      <w:r>
+        <w:tab/>
+        <w:t>=&gt; Lower integrity (more chances of error)</w:t>
+      </w:r>
     </w:p>
     <w:p>
       <w:pPr>

</xml_diff>

<commit_message>
normalization question and answer modify
</commit_message>
<xml_diff>
--- a/DB Normalization/Normalization_Details.docx
+++ b/DB Normalization/Normalization_Details.docx
@@ -27,8 +27,14 @@
       <w:pPr>
         <w:spacing w:after="0" w:line="240" w:lineRule="auto"/>
         <w:ind w:left="720"/>
-      </w:pPr>
-      <w:r>
+        <w:rPr>
+          <w:sz w:val="24"/>
+        </w:rPr>
+      </w:pPr>
+      <w:r>
+        <w:rPr>
+          <w:sz w:val="24"/>
+        </w:rPr>
         <w:t xml:space="preserve">Normalization is a process of organizing the columns and tables of a relational database to minimize data redundancy and improve data integrity. </w:t>
       </w:r>
     </w:p>
@@ -79,6 +85,9 @@
         <w:spacing w:after="0" w:line="240" w:lineRule="auto"/>
       </w:pPr>
       <w:r>
+        <w:rPr>
+          <w:b/>
+        </w:rPr>
         <w:t>Reduce data redundancy</w:t>
       </w:r>
       <w:r>
@@ -98,7 +107,13 @@
         <w:spacing w:after="0" w:line="240" w:lineRule="auto"/>
       </w:pPr>
       <w:r>
-        <w:t xml:space="preserve">Improve data integrity: Ensures that data is consistent and accurate across the database. When data changes, it only needs to be updated in one place. </w:t>
+        <w:rPr>
+          <w:b/>
+        </w:rPr>
+        <w:t>Improve data integrity</w:t>
+      </w:r>
+      <w:r>
+        <w:t xml:space="preserve">: Ensures that data is consistent and accurate across the database. When data changes, it only needs to be updated in one place. </w:t>
       </w:r>
     </w:p>
     <w:p>
@@ -111,7 +126,13 @@
         <w:spacing w:after="0"/>
       </w:pPr>
       <w:r>
-        <w:t>Enhances Data Consistency: Prevents update, insertion, and deletion anomalies, which are problems that occur when data is not properly organized.</w:t>
+        <w:rPr>
+          <w:b/>
+        </w:rPr>
+        <w:t>Enhances Data Consistency</w:t>
+      </w:r>
+      <w:r>
+        <w:t>: Prevents update, insertion, and deletion anomalies, which are problems that occur when data is not properly organized.</w:t>
       </w:r>
     </w:p>
     <w:p>
@@ -124,7 +145,13 @@
         <w:spacing w:after="0"/>
       </w:pPr>
       <w:r>
-        <w:t>Simplifies Queries: While it might seem counterintuitive due to more joins, a normalized schema often makes it easier to write clear and specific queries because each piece of information has a designated, logical home.</w:t>
+        <w:rPr>
+          <w:b/>
+        </w:rPr>
+        <w:t>Simplifies Queries</w:t>
+      </w:r>
+      <w:r>
+        <w:t>: While it might seem counterintuitive due to more joins, a normalized schema often makes it easier to write clear and specific queries because each piece of information has a designated, logical home.</w:t>
       </w:r>
     </w:p>
     <w:p>
@@ -137,16 +164,22 @@
         <w:spacing w:after="0"/>
       </w:pPr>
       <w:r>
-        <w:t xml:space="preserve">Better Database Design: Promotes a cleaner, more </w:t>
-      </w:r>
-      <w:proofErr w:type="gramStart"/>
-      <w:r>
-        <w:t>logical,</w:t>
-      </w:r>
-      <w:proofErr w:type="gramEnd"/>
+        <w:rPr>
+          <w:b/>
+        </w:rPr>
+        <w:t>Better Database Design</w:t>
+      </w:r>
+      <w:r>
+        <w:t xml:space="preserve">: Promotes a cleaner, more </w:t>
+      </w:r>
+      <w:r>
+        <w:t>logical</w:t>
+      </w:r>
       <w:r>
         <w:t xml:space="preserve"> and more scalable database structure.</w:t>
       </w:r>
+      <w:bookmarkStart w:id="0" w:name="_GoBack"/>
+      <w:bookmarkEnd w:id="0"/>
     </w:p>
     <w:p>
       <w:pPr>
@@ -160,21 +193,11 @@
       <w:r>
         <w:t xml:space="preserve">Imagine a school database. If you store student details (name, address, </w:t>
       </w:r>
-      <w:proofErr w:type="gramStart"/>
-      <w:r>
-        <w:t>phone</w:t>
-      </w:r>
-      <w:proofErr w:type="gramEnd"/>
-      <w:r>
-        <w:t xml:space="preserve">) directly in a Courses table for every course a student takes, you'll repeat the student's name and address multiple times. If the student moves, you'd have to update their address in many places, risking errors. Normalization would put student details in a separate Students table, and the Courses table would just have a </w:t>
-      </w:r>
-      <w:proofErr w:type="spellStart"/>
-      <w:r>
-        <w:t>StudentID</w:t>
-      </w:r>
-      <w:proofErr w:type="spellEnd"/>
-      <w:r>
-        <w:t xml:space="preserve"> to link to it.</w:t>
+      <w:r>
+        <w:t>and phone</w:t>
+      </w:r>
+      <w:r>
+        <w:t>) directly in a Courses table for every course a student takes, you'll repeat the student's name and address multiple times. If the student moves, you'd have to update their address in many places, risking errors. Normalization would put student details in a separate Students table, and the Courses table would just have a StudentID to link to it.</w:t>
       </w:r>
     </w:p>
     <w:p>
@@ -219,14 +242,8 @@
           <w:numId w:val="7"/>
         </w:numPr>
         <w:spacing w:after="0" w:line="240" w:lineRule="auto"/>
-        <w:rPr>
-          <w:sz w:val="26"/>
-        </w:rPr>
-      </w:pPr>
-      <w:r>
-        <w:rPr>
-          <w:sz w:val="26"/>
-        </w:rPr>
+      </w:pPr>
+      <w:r>
         <w:t>Removes redundancy</w:t>
       </w:r>
     </w:p>
@@ -238,14 +255,8 @@
           <w:numId w:val="7"/>
         </w:numPr>
         <w:spacing w:after="0" w:line="240" w:lineRule="auto"/>
-        <w:rPr>
-          <w:sz w:val="26"/>
-        </w:rPr>
-      </w:pPr>
-      <w:r>
-        <w:rPr>
-          <w:sz w:val="26"/>
-        </w:rPr>
+      </w:pPr>
+      <w:r>
         <w:t>Improves data integrity</w:t>
       </w:r>
     </w:p>
@@ -257,14 +268,8 @@
           <w:numId w:val="7"/>
         </w:numPr>
         <w:spacing w:after="0" w:line="240" w:lineRule="auto"/>
-        <w:rPr>
-          <w:sz w:val="26"/>
-        </w:rPr>
-      </w:pPr>
-      <w:r>
-        <w:rPr>
-          <w:sz w:val="26"/>
-        </w:rPr>
+      </w:pPr>
+      <w:r>
         <w:t>Easy to update &amp; maintain</w:t>
       </w:r>
     </w:p>
@@ -276,14 +281,8 @@
           <w:numId w:val="7"/>
         </w:numPr>
         <w:spacing w:after="0" w:line="240" w:lineRule="auto"/>
-        <w:rPr>
-          <w:sz w:val="26"/>
-        </w:rPr>
-      </w:pPr>
-      <w:r>
-        <w:rPr>
-          <w:sz w:val="26"/>
-        </w:rPr>
+      </w:pPr>
+      <w:r>
         <w:t>Saves storage</w:t>
       </w:r>
     </w:p>
@@ -295,14 +294,8 @@
           <w:numId w:val="7"/>
         </w:numPr>
         <w:spacing w:after="0" w:line="240" w:lineRule="auto"/>
-        <w:rPr>
-          <w:sz w:val="26"/>
-        </w:rPr>
-      </w:pPr>
-      <w:r>
-        <w:rPr>
-          <w:sz w:val="26"/>
-        </w:rPr>
+      </w:pPr>
+      <w:r>
         <w:t>Better organization</w:t>
       </w:r>
     </w:p>
@@ -392,8 +385,6 @@
       <w:pPr>
         <w:spacing w:after="0" w:line="240" w:lineRule="auto"/>
       </w:pPr>
-      <w:bookmarkStart w:id="0" w:name="_GoBack"/>
-      <w:bookmarkEnd w:id="0"/>
     </w:p>
     <w:p>
       <w:pPr>
@@ -465,6 +456,7 @@
           <w:b/>
           <w:sz w:val="26"/>
         </w:rPr>
+        <w:lastRenderedPageBreak/>
         <w:t>Difference between Normalization and De-normalization</w:t>
       </w:r>
     </w:p>

</xml_diff>